<commit_message>
Angefangen architektur zu beschreiben
</commit_message>
<xml_diff>
--- a/FlightBooking_ThomasZerr_WS2018-2019.docx
+++ b/FlightBooking_ThomasZerr_WS2018-2019.docx
@@ -377,12 +377,13 @@
             </w:rPr>
             <w:fldChar w:fldCharType="separate"/>
           </w:r>
-          <w:hyperlink w:anchor="_Toc530505482" w:history="1">
+          <w:hyperlink w:anchor="_Toc530590670" w:history="1">
             <w:r>
               <w:rPr>
                 <w:rStyle w:val="Hyperlink"/>
                 <w:rFonts w:ascii="Arial" w:hAnsi="Arial" w:cs="Arial"/>
                 <w:noProof/>
+                <w:u w:val="none"/>
               </w:rPr>
               <w:t>Das Business-Objekt FlightBooking</w:t>
             </w:r>
@@ -408,7 +409,7 @@
                 <w:noProof/>
                 <w:webHidden/>
               </w:rPr>
-              <w:instrText xml:space="preserve"> PAGEREF _Toc530505482 \h </w:instrText>
+              <w:instrText xml:space="preserve"> PAGEREF _Toc530590670 \h </w:instrText>
             </w:r>
             <w:r>
               <w:rPr>
@@ -455,12 +456,13 @@
               <w:lang w:eastAsia="de-DE"/>
             </w:rPr>
           </w:pPr>
-          <w:hyperlink w:anchor="_Toc530505483" w:history="1">
+          <w:hyperlink w:anchor="_Toc530590671" w:history="1">
             <w:r>
               <w:rPr>
                 <w:rStyle w:val="Hyperlink"/>
                 <w:rFonts w:ascii="Arial" w:hAnsi="Arial" w:cs="Arial"/>
                 <w:noProof/>
+                <w:u w:val="none"/>
               </w:rPr>
               <w:t>„Confirm“</w:t>
             </w:r>
@@ -486,7 +488,7 @@
                 <w:noProof/>
                 <w:webHidden/>
               </w:rPr>
-              <w:instrText xml:space="preserve"> PAGEREF _Toc530505483 \h </w:instrText>
+              <w:instrText xml:space="preserve"> PAGEREF _Toc530590671 \h </w:instrText>
             </w:r>
             <w:r>
               <w:rPr>
@@ -533,12 +535,13 @@
               <w:lang w:eastAsia="de-DE"/>
             </w:rPr>
           </w:pPr>
-          <w:hyperlink w:anchor="_Toc530505484" w:history="1">
+          <w:hyperlink w:anchor="_Toc530590672" w:history="1">
             <w:r>
               <w:rPr>
                 <w:rStyle w:val="Hyperlink"/>
                 <w:rFonts w:ascii="Arial" w:hAnsi="Arial" w:cs="Arial"/>
                 <w:noProof/>
+                <w:u w:val="none"/>
               </w:rPr>
               <w:t>„Cancel“</w:t>
             </w:r>
@@ -564,7 +567,7 @@
                 <w:noProof/>
                 <w:webHidden/>
               </w:rPr>
-              <w:instrText xml:space="preserve"> PAGEREF _Toc530505484 \h </w:instrText>
+              <w:instrText xml:space="preserve"> PAGEREF _Toc530590672 \h </w:instrText>
             </w:r>
             <w:r>
               <w:rPr>
@@ -587,7 +590,7 @@
                 <w:noProof/>
                 <w:webHidden/>
               </w:rPr>
-              <w:t>1</w:t>
+              <w:t>2</w:t>
             </w:r>
             <w:r>
               <w:rPr>
@@ -611,12 +614,13 @@
               <w:lang w:eastAsia="de-DE"/>
             </w:rPr>
           </w:pPr>
-          <w:hyperlink w:anchor="_Toc530505485" w:history="1">
+          <w:hyperlink w:anchor="_Toc530590673" w:history="1">
             <w:r>
               <w:rPr>
                 <w:rStyle w:val="Hyperlink"/>
                 <w:rFonts w:ascii="Arial" w:hAnsi="Arial" w:cs="Arial"/>
                 <w:noProof/>
+                <w:u w:val="none"/>
               </w:rPr>
               <w:t>„CreateFromData“</w:t>
             </w:r>
@@ -642,7 +646,7 @@
                 <w:noProof/>
                 <w:webHidden/>
               </w:rPr>
-              <w:instrText xml:space="preserve"> PAGEREF _Toc530505485 \h </w:instrText>
+              <w:instrText xml:space="preserve"> PAGEREF _Toc530590673 \h </w:instrText>
             </w:r>
             <w:r>
               <w:rPr>
@@ -689,12 +693,13 @@
               <w:lang w:eastAsia="de-DE"/>
             </w:rPr>
           </w:pPr>
-          <w:hyperlink w:anchor="_Toc530505486" w:history="1">
+          <w:hyperlink w:anchor="_Toc530590674" w:history="1">
             <w:r>
               <w:rPr>
                 <w:rStyle w:val="Hyperlink"/>
                 <w:rFonts w:ascii="Arial" w:hAnsi="Arial" w:cs="Arial"/>
                 <w:noProof/>
+                <w:u w:val="none"/>
               </w:rPr>
               <w:t>„GetList“</w:t>
             </w:r>
@@ -720,7 +725,7 @@
                 <w:noProof/>
                 <w:webHidden/>
               </w:rPr>
-              <w:instrText xml:space="preserve"> PAGEREF _Toc530505486 \h </w:instrText>
+              <w:instrText xml:space="preserve"> PAGEREF _Toc530590674 \h </w:instrText>
             </w:r>
             <w:r>
               <w:rPr>
@@ -767,12 +772,13 @@
               <w:lang w:eastAsia="de-DE"/>
             </w:rPr>
           </w:pPr>
-          <w:hyperlink w:anchor="_Toc530505487" w:history="1">
+          <w:hyperlink w:anchor="_Toc530590675" w:history="1">
             <w:r>
               <w:rPr>
                 <w:rStyle w:val="Hyperlink"/>
                 <w:rFonts w:ascii="Arial" w:hAnsi="Arial" w:cs="Arial"/>
                 <w:noProof/>
+                <w:u w:val="none"/>
                 <w:lang w:val="en-GB"/>
               </w:rPr>
               <w:t>Das Business-</w:t>
@@ -782,6 +788,7 @@
                 <w:rStyle w:val="Hyperlink"/>
                 <w:rFonts w:ascii="Arial" w:hAnsi="Arial" w:cs="Arial"/>
                 <w:noProof/>
+                <w:u w:val="none"/>
               </w:rPr>
               <w:t>Objekt</w:t>
             </w:r>
@@ -790,15 +797,36 @@
                 <w:rStyle w:val="Hyperlink"/>
                 <w:rFonts w:ascii="Arial" w:hAnsi="Arial" w:cs="Arial"/>
                 <w:noProof/>
+                <w:u w:val="none"/>
                 <w:lang w:val="en-GB"/>
               </w:rPr>
-              <w:t xml:space="preserve"> Flight und </w:t>
+              <w:t xml:space="preserve"> </w:t>
             </w:r>
             <w:r>
               <w:rPr>
                 <w:rStyle w:val="Hyperlink"/>
                 <w:rFonts w:ascii="Arial" w:hAnsi="Arial" w:cs="Arial"/>
                 <w:noProof/>
+                <w:u w:val="none"/>
+              </w:rPr>
+              <w:t>„</w:t>
+            </w:r>
+            <w:r>
+              <w:rPr>
+                <w:rStyle w:val="Hyperlink"/>
+                <w:rFonts w:ascii="Arial" w:hAnsi="Arial" w:cs="Arial"/>
+                <w:noProof/>
+                <w:u w:val="none"/>
+                <w:lang w:val="en-GB"/>
+              </w:rPr>
+              <w:t xml:space="preserve">Flight” und </w:t>
+            </w:r>
+            <w:r>
+              <w:rPr>
+                <w:rStyle w:val="Hyperlink"/>
+                <w:rFonts w:ascii="Arial" w:hAnsi="Arial" w:cs="Arial"/>
+                <w:noProof/>
+                <w:u w:val="none"/>
               </w:rPr>
               <w:t>ihre</w:t>
             </w:r>
@@ -807,6 +835,7 @@
                 <w:rStyle w:val="Hyperlink"/>
                 <w:rFonts w:ascii="Arial" w:hAnsi="Arial" w:cs="Arial"/>
                 <w:noProof/>
+                <w:u w:val="none"/>
                 <w:lang w:val="en-GB"/>
               </w:rPr>
               <w:t xml:space="preserve"> </w:t>
@@ -816,6 +845,7 @@
                 <w:rStyle w:val="Hyperlink"/>
                 <w:rFonts w:ascii="Arial" w:hAnsi="Arial" w:cs="Arial"/>
                 <w:noProof/>
+                <w:u w:val="none"/>
               </w:rPr>
               <w:t>Methode</w:t>
             </w:r>
@@ -824,6 +854,7 @@
                 <w:rStyle w:val="Hyperlink"/>
                 <w:rFonts w:ascii="Arial" w:hAnsi="Arial" w:cs="Arial"/>
                 <w:noProof/>
+                <w:u w:val="none"/>
                 <w:lang w:val="en-GB"/>
               </w:rPr>
               <w:t xml:space="preserve"> </w:t>
@@ -833,6 +864,7 @@
                 <w:rStyle w:val="Hyperlink"/>
                 <w:rFonts w:ascii="Arial" w:hAnsi="Arial" w:cs="Arial"/>
                 <w:noProof/>
+                <w:u w:val="none"/>
               </w:rPr>
               <w:t>„GetList“</w:t>
             </w:r>
@@ -858,7 +890,7 @@
                 <w:noProof/>
                 <w:webHidden/>
               </w:rPr>
-              <w:instrText xml:space="preserve"> PAGEREF _Toc530505487 \h </w:instrText>
+              <w:instrText xml:space="preserve"> PAGEREF _Toc530590675 \h </w:instrText>
             </w:r>
             <w:r>
               <w:rPr>
@@ -905,12 +937,13 @@
               <w:lang w:eastAsia="de-DE"/>
             </w:rPr>
           </w:pPr>
-          <w:hyperlink w:anchor="_Toc530505488" w:history="1">
+          <w:hyperlink w:anchor="_Toc530590676" w:history="1">
             <w:r>
               <w:rPr>
                 <w:rStyle w:val="Hyperlink"/>
                 <w:rFonts w:ascii="Arial" w:hAnsi="Arial" w:cs="Arial"/>
                 <w:noProof/>
+                <w:u w:val="none"/>
               </w:rPr>
               <w:t>Architektur der Software</w:t>
             </w:r>
@@ -936,7 +969,7 @@
                 <w:noProof/>
                 <w:webHidden/>
               </w:rPr>
-              <w:instrText xml:space="preserve"> PAGEREF _Toc530505488 \h </w:instrText>
+              <w:instrText xml:space="preserve"> PAGEREF _Toc530590676 \h </w:instrText>
             </w:r>
             <w:r>
               <w:rPr>
@@ -983,12 +1016,13 @@
               <w:lang w:eastAsia="de-DE"/>
             </w:rPr>
           </w:pPr>
-          <w:hyperlink w:anchor="_Toc530505489" w:history="1">
+          <w:hyperlink w:anchor="_Toc530590677" w:history="1">
             <w:r>
               <w:rPr>
                 <w:rStyle w:val="Hyperlink"/>
                 <w:rFonts w:ascii="Arial" w:hAnsi="Arial" w:cs="Arial"/>
                 <w:noProof/>
+                <w:u w:val="none"/>
               </w:rPr>
               <w:t>„LoginWindow“</w:t>
             </w:r>
@@ -1014,7 +1048,7 @@
                 <w:noProof/>
                 <w:webHidden/>
               </w:rPr>
-              <w:instrText xml:space="preserve"> PAGEREF _Toc530505489 \h </w:instrText>
+              <w:instrText xml:space="preserve"> PAGEREF _Toc530590677 \h </w:instrText>
             </w:r>
             <w:r>
               <w:rPr>
@@ -1037,7 +1071,7 @@
                 <w:noProof/>
                 <w:webHidden/>
               </w:rPr>
-              <w:t>2</w:t>
+              <w:t>3</w:t>
             </w:r>
             <w:r>
               <w:rPr>
@@ -1061,14 +1095,15 @@
               <w:lang w:eastAsia="de-DE"/>
             </w:rPr>
           </w:pPr>
-          <w:hyperlink w:anchor="_Toc530505490" w:history="1">
+          <w:hyperlink w:anchor="_Toc530590678" w:history="1">
             <w:r>
               <w:rPr>
                 <w:rStyle w:val="Hyperlink"/>
                 <w:rFonts w:ascii="Arial" w:hAnsi="Arial" w:cs="Arial"/>
                 <w:noProof/>
-              </w:rPr>
-              <w:t>„MainWindow“</w:t>
+                <w:u w:val="none"/>
+              </w:rPr>
+              <w:t>„FlightBookingMainWindowFactory“</w:t>
             </w:r>
             <w:r>
               <w:rPr>
@@ -1092,7 +1127,7 @@
                 <w:noProof/>
                 <w:webHidden/>
               </w:rPr>
-              <w:instrText xml:space="preserve"> PAGEREF _Toc530505490 \h </w:instrText>
+              <w:instrText xml:space="preserve"> PAGEREF _Toc530590678 \h </w:instrText>
             </w:r>
             <w:r>
               <w:rPr>
@@ -1115,7 +1150,7 @@
                 <w:noProof/>
                 <w:webHidden/>
               </w:rPr>
-              <w:t>2</w:t>
+              <w:t>4</w:t>
             </w:r>
             <w:r>
               <w:rPr>
@@ -1139,14 +1174,15 @@
               <w:lang w:eastAsia="de-DE"/>
             </w:rPr>
           </w:pPr>
-          <w:hyperlink w:anchor="_Toc530505491" w:history="1">
+          <w:hyperlink w:anchor="_Toc530590679" w:history="1">
             <w:r>
               <w:rPr>
                 <w:rStyle w:val="Hyperlink"/>
                 <w:rFonts w:ascii="Arial" w:hAnsi="Arial" w:cs="Arial"/>
                 <w:noProof/>
-              </w:rPr>
-              <w:t>„FlightBookingCreateViewModel“</w:t>
+                <w:u w:val="none"/>
+              </w:rPr>
+              <w:t>„FlightBookingMainWindow“</w:t>
             </w:r>
             <w:r>
               <w:rPr>
@@ -1170,7 +1206,7 @@
                 <w:noProof/>
                 <w:webHidden/>
               </w:rPr>
-              <w:instrText xml:space="preserve"> PAGEREF _Toc530505491 \h </w:instrText>
+              <w:instrText xml:space="preserve"> PAGEREF _Toc530590679 \h </w:instrText>
             </w:r>
             <w:r>
               <w:rPr>
@@ -1193,7 +1229,7 @@
                 <w:noProof/>
                 <w:webHidden/>
               </w:rPr>
-              <w:t>2</w:t>
+              <w:t>4</w:t>
             </w:r>
             <w:r>
               <w:rPr>
@@ -1217,14 +1253,15 @@
               <w:lang w:eastAsia="de-DE"/>
             </w:rPr>
           </w:pPr>
-          <w:hyperlink w:anchor="_Toc530505492" w:history="1">
+          <w:hyperlink w:anchor="_Toc530590680" w:history="1">
             <w:r>
               <w:rPr>
                 <w:rStyle w:val="Hyperlink"/>
                 <w:rFonts w:ascii="Arial" w:hAnsi="Arial" w:cs="Arial"/>
                 <w:noProof/>
-              </w:rPr>
-              <w:t>„FlightBookingEditVIewModel“</w:t>
+                <w:u w:val="none"/>
+              </w:rPr>
+              <w:t>„FlightBookingCreateWindowFactory“</w:t>
             </w:r>
             <w:r>
               <w:rPr>
@@ -1248,7 +1285,7 @@
                 <w:noProof/>
                 <w:webHidden/>
               </w:rPr>
-              <w:instrText xml:space="preserve"> PAGEREF _Toc530505492 \h </w:instrText>
+              <w:instrText xml:space="preserve"> PAGEREF _Toc530590680 \h </w:instrText>
             </w:r>
             <w:r>
               <w:rPr>
@@ -1271,7 +1308,7 @@
                 <w:noProof/>
                 <w:webHidden/>
               </w:rPr>
-              <w:t>2</w:t>
+              <w:t>5</w:t>
             </w:r>
             <w:r>
               <w:rPr>
@@ -1295,14 +1332,15 @@
               <w:lang w:eastAsia="de-DE"/>
             </w:rPr>
           </w:pPr>
-          <w:hyperlink w:anchor="_Toc530505493" w:history="1">
+          <w:hyperlink w:anchor="_Toc530590681" w:history="1">
             <w:r>
               <w:rPr>
                 <w:rStyle w:val="Hyperlink"/>
                 <w:rFonts w:ascii="Arial" w:hAnsi="Arial" w:cs="Arial"/>
                 <w:noProof/>
-              </w:rPr>
-              <w:t>„FlightBookingFactory“</w:t>
+                <w:u w:val="none"/>
+              </w:rPr>
+              <w:t>„FlightBookingCreateViewModel“</w:t>
             </w:r>
             <w:r>
               <w:rPr>
@@ -1326,7 +1364,7 @@
                 <w:noProof/>
                 <w:webHidden/>
               </w:rPr>
-              <w:instrText xml:space="preserve"> PAGEREF _Toc530505493 \h </w:instrText>
+              <w:instrText xml:space="preserve"> PAGEREF _Toc530590681 \h </w:instrText>
             </w:r>
             <w:r>
               <w:rPr>
@@ -1349,7 +1387,7 @@
                 <w:noProof/>
                 <w:webHidden/>
               </w:rPr>
-              <w:t>2</w:t>
+              <w:t>6</w:t>
             </w:r>
             <w:r>
               <w:rPr>
@@ -1373,14 +1411,15 @@
               <w:lang w:eastAsia="de-DE"/>
             </w:rPr>
           </w:pPr>
-          <w:hyperlink w:anchor="_Toc530505494" w:history="1">
+          <w:hyperlink w:anchor="_Toc530590682" w:history="1">
             <w:r>
               <w:rPr>
                 <w:rStyle w:val="Hyperlink"/>
                 <w:rFonts w:ascii="Arial" w:hAnsi="Arial" w:cs="Arial"/>
                 <w:noProof/>
-              </w:rPr>
-              <w:t>„FlightBooking“</w:t>
+                <w:u w:val="none"/>
+              </w:rPr>
+              <w:t>„FlightBookingEditWindowFactory“</w:t>
             </w:r>
             <w:r>
               <w:rPr>
@@ -1404,7 +1443,7 @@
                 <w:noProof/>
                 <w:webHidden/>
               </w:rPr>
-              <w:instrText xml:space="preserve"> PAGEREF _Toc530505494 \h </w:instrText>
+              <w:instrText xml:space="preserve"> PAGEREF _Toc530590682 \h </w:instrText>
             </w:r>
             <w:r>
               <w:rPr>
@@ -1427,7 +1466,7 @@
                 <w:noProof/>
                 <w:webHidden/>
               </w:rPr>
-              <w:t>2</w:t>
+              <w:t>7</w:t>
             </w:r>
             <w:r>
               <w:rPr>
@@ -1451,12 +1490,250 @@
               <w:lang w:eastAsia="de-DE"/>
             </w:rPr>
           </w:pPr>
-          <w:hyperlink w:anchor="_Toc530505495" w:history="1">
+          <w:hyperlink w:anchor="_Toc530590683" w:history="1">
             <w:r>
               <w:rPr>
                 <w:rStyle w:val="Hyperlink"/>
                 <w:rFonts w:ascii="Arial" w:hAnsi="Arial" w:cs="Arial"/>
                 <w:noProof/>
+                <w:u w:val="none"/>
+              </w:rPr>
+              <w:t>„FlightBookingEditViewModel“</w:t>
+            </w:r>
+            <w:r>
+              <w:rPr>
+                <w:rFonts w:ascii="Arial" w:hAnsi="Arial" w:cs="Arial"/>
+                <w:noProof/>
+                <w:webHidden/>
+              </w:rPr>
+              <w:tab/>
+            </w:r>
+            <w:r>
+              <w:rPr>
+                <w:rFonts w:ascii="Arial" w:hAnsi="Arial" w:cs="Arial"/>
+                <w:noProof/>
+                <w:webHidden/>
+              </w:rPr>
+              <w:fldChar w:fldCharType="begin"/>
+            </w:r>
+            <w:r>
+              <w:rPr>
+                <w:rFonts w:ascii="Arial" w:hAnsi="Arial" w:cs="Arial"/>
+                <w:noProof/>
+                <w:webHidden/>
+              </w:rPr>
+              <w:instrText xml:space="preserve"> PAGEREF _Toc530590683 \h </w:instrText>
+            </w:r>
+            <w:r>
+              <w:rPr>
+                <w:rFonts w:ascii="Arial" w:hAnsi="Arial" w:cs="Arial"/>
+                <w:noProof/>
+                <w:webHidden/>
+              </w:rPr>
+            </w:r>
+            <w:r>
+              <w:rPr>
+                <w:rFonts w:ascii="Arial" w:hAnsi="Arial" w:cs="Arial"/>
+                <w:noProof/>
+                <w:webHidden/>
+              </w:rPr>
+              <w:fldChar w:fldCharType="separate"/>
+            </w:r>
+            <w:r>
+              <w:rPr>
+                <w:rFonts w:ascii="Arial" w:hAnsi="Arial" w:cs="Arial"/>
+                <w:noProof/>
+                <w:webHidden/>
+              </w:rPr>
+              <w:t>7</w:t>
+            </w:r>
+            <w:r>
+              <w:rPr>
+                <w:rFonts w:ascii="Arial" w:hAnsi="Arial" w:cs="Arial"/>
+                <w:noProof/>
+                <w:webHidden/>
+              </w:rPr>
+              <w:fldChar w:fldCharType="end"/>
+            </w:r>
+          </w:hyperlink>
+        </w:p>
+        <w:p>
+          <w:pPr>
+            <w:pStyle w:val="Verzeichnis2"/>
+            <w:tabs>
+              <w:tab w:val="right" w:leader="dot" w:pos="9062"/>
+            </w:tabs>
+            <w:rPr>
+              <w:rFonts w:ascii="Arial" w:eastAsiaTheme="minorEastAsia" w:hAnsi="Arial" w:cs="Arial"/>
+              <w:noProof/>
+              <w:lang w:eastAsia="de-DE"/>
+            </w:rPr>
+          </w:pPr>
+          <w:hyperlink w:anchor="_Toc530590684" w:history="1">
+            <w:r>
+              <w:rPr>
+                <w:rStyle w:val="Hyperlink"/>
+                <w:rFonts w:ascii="Arial" w:hAnsi="Arial" w:cs="Arial"/>
+                <w:noProof/>
+                <w:u w:val="none"/>
+              </w:rPr>
+              <w:t>„FlightBookingFactory“</w:t>
+            </w:r>
+            <w:r>
+              <w:rPr>
+                <w:rFonts w:ascii="Arial" w:hAnsi="Arial" w:cs="Arial"/>
+                <w:noProof/>
+                <w:webHidden/>
+              </w:rPr>
+              <w:tab/>
+            </w:r>
+            <w:r>
+              <w:rPr>
+                <w:rFonts w:ascii="Arial" w:hAnsi="Arial" w:cs="Arial"/>
+                <w:noProof/>
+                <w:webHidden/>
+              </w:rPr>
+              <w:fldChar w:fldCharType="begin"/>
+            </w:r>
+            <w:r>
+              <w:rPr>
+                <w:rFonts w:ascii="Arial" w:hAnsi="Arial" w:cs="Arial"/>
+                <w:noProof/>
+                <w:webHidden/>
+              </w:rPr>
+              <w:instrText xml:space="preserve"> PAGEREF _Toc530590684 \h </w:instrText>
+            </w:r>
+            <w:r>
+              <w:rPr>
+                <w:rFonts w:ascii="Arial" w:hAnsi="Arial" w:cs="Arial"/>
+                <w:noProof/>
+                <w:webHidden/>
+              </w:rPr>
+            </w:r>
+            <w:r>
+              <w:rPr>
+                <w:rFonts w:ascii="Arial" w:hAnsi="Arial" w:cs="Arial"/>
+                <w:noProof/>
+                <w:webHidden/>
+              </w:rPr>
+              <w:fldChar w:fldCharType="separate"/>
+            </w:r>
+            <w:r>
+              <w:rPr>
+                <w:rFonts w:ascii="Arial" w:hAnsi="Arial" w:cs="Arial"/>
+                <w:noProof/>
+                <w:webHidden/>
+              </w:rPr>
+              <w:t>7</w:t>
+            </w:r>
+            <w:r>
+              <w:rPr>
+                <w:rFonts w:ascii="Arial" w:hAnsi="Arial" w:cs="Arial"/>
+                <w:noProof/>
+                <w:webHidden/>
+              </w:rPr>
+              <w:fldChar w:fldCharType="end"/>
+            </w:r>
+          </w:hyperlink>
+        </w:p>
+        <w:p>
+          <w:pPr>
+            <w:pStyle w:val="Verzeichnis2"/>
+            <w:tabs>
+              <w:tab w:val="right" w:leader="dot" w:pos="9062"/>
+            </w:tabs>
+            <w:rPr>
+              <w:rFonts w:ascii="Arial" w:eastAsiaTheme="minorEastAsia" w:hAnsi="Arial" w:cs="Arial"/>
+              <w:noProof/>
+              <w:lang w:eastAsia="de-DE"/>
+            </w:rPr>
+          </w:pPr>
+          <w:hyperlink w:anchor="_Toc530590685" w:history="1">
+            <w:r>
+              <w:rPr>
+                <w:rStyle w:val="Hyperlink"/>
+                <w:rFonts w:ascii="Arial" w:hAnsi="Arial" w:cs="Arial"/>
+                <w:noProof/>
+                <w:u w:val="none"/>
+              </w:rPr>
+              <w:t>„FlightBooking“</w:t>
+            </w:r>
+            <w:r>
+              <w:rPr>
+                <w:rFonts w:ascii="Arial" w:hAnsi="Arial" w:cs="Arial"/>
+                <w:noProof/>
+                <w:webHidden/>
+              </w:rPr>
+              <w:tab/>
+            </w:r>
+            <w:r>
+              <w:rPr>
+                <w:rFonts w:ascii="Arial" w:hAnsi="Arial" w:cs="Arial"/>
+                <w:noProof/>
+                <w:webHidden/>
+              </w:rPr>
+              <w:fldChar w:fldCharType="begin"/>
+            </w:r>
+            <w:r>
+              <w:rPr>
+                <w:rFonts w:ascii="Arial" w:hAnsi="Arial" w:cs="Arial"/>
+                <w:noProof/>
+                <w:webHidden/>
+              </w:rPr>
+              <w:instrText xml:space="preserve"> PAGEREF _Toc530590685 \h </w:instrText>
+            </w:r>
+            <w:r>
+              <w:rPr>
+                <w:rFonts w:ascii="Arial" w:hAnsi="Arial" w:cs="Arial"/>
+                <w:noProof/>
+                <w:webHidden/>
+              </w:rPr>
+            </w:r>
+            <w:r>
+              <w:rPr>
+                <w:rFonts w:ascii="Arial" w:hAnsi="Arial" w:cs="Arial"/>
+                <w:noProof/>
+                <w:webHidden/>
+              </w:rPr>
+              <w:fldChar w:fldCharType="separate"/>
+            </w:r>
+            <w:r>
+              <w:rPr>
+                <w:rFonts w:ascii="Arial" w:hAnsi="Arial" w:cs="Arial"/>
+                <w:noProof/>
+                <w:webHidden/>
+              </w:rPr>
+              <w:t>7</w:t>
+            </w:r>
+            <w:r>
+              <w:rPr>
+                <w:rFonts w:ascii="Arial" w:hAnsi="Arial" w:cs="Arial"/>
+                <w:noProof/>
+                <w:webHidden/>
+              </w:rPr>
+              <w:fldChar w:fldCharType="end"/>
+            </w:r>
+          </w:hyperlink>
+        </w:p>
+        <w:p>
+          <w:pPr>
+            <w:pStyle w:val="Verzeichnis2"/>
+            <w:tabs>
+              <w:tab w:val="right" w:leader="dot" w:pos="9062"/>
+            </w:tabs>
+            <w:rPr>
+              <w:rFonts w:ascii="Arial" w:eastAsiaTheme="minorEastAsia" w:hAnsi="Arial" w:cs="Arial"/>
+              <w:noProof/>
+              <w:lang w:eastAsia="de-DE"/>
+            </w:rPr>
+          </w:pPr>
+          <w:hyperlink w:anchor="_Toc530590686" w:history="1">
+            <w:r>
+              <w:rPr>
+                <w:rStyle w:val="Hyperlink"/>
+                <w:rFonts w:ascii="Arial" w:hAnsi="Arial" w:cs="Arial"/>
+                <w:noProof/>
+                <w:u w:val="none"/>
               </w:rPr>
               <w:t>„FlightFactory“</w:t>
             </w:r>
@@ -1482,7 +1759,7 @@
                 <w:noProof/>
                 <w:webHidden/>
               </w:rPr>
-              <w:instrText xml:space="preserve"> PAGEREF _Toc530505495 \h </w:instrText>
+              <w:instrText xml:space="preserve"> PAGEREF _Toc530590686 \h </w:instrText>
             </w:r>
             <w:r>
               <w:rPr>
@@ -1505,7 +1782,7 @@
                 <w:noProof/>
                 <w:webHidden/>
               </w:rPr>
-              <w:t>2</w:t>
+              <w:t>7</w:t>
             </w:r>
             <w:r>
               <w:rPr>
@@ -1529,12 +1806,13 @@
               <w:lang w:eastAsia="de-DE"/>
             </w:rPr>
           </w:pPr>
-          <w:hyperlink w:anchor="_Toc530505496" w:history="1">
+          <w:hyperlink w:anchor="_Toc530590687" w:history="1">
             <w:r>
               <w:rPr>
                 <w:rStyle w:val="Hyperlink"/>
                 <w:rFonts w:ascii="Arial" w:hAnsi="Arial" w:cs="Arial"/>
                 <w:noProof/>
+                <w:u w:val="none"/>
               </w:rPr>
               <w:t>Problem mit BapiServiceTransactionCommit</w:t>
             </w:r>
@@ -1560,7 +1838,7 @@
                 <w:noProof/>
                 <w:webHidden/>
               </w:rPr>
-              <w:instrText xml:space="preserve"> PAGEREF _Toc530505496 \h </w:instrText>
+              <w:instrText xml:space="preserve"> PAGEREF _Toc530590687 \h </w:instrText>
             </w:r>
             <w:r>
               <w:rPr>
@@ -1583,7 +1861,7 @@
                 <w:noProof/>
                 <w:webHidden/>
               </w:rPr>
-              <w:t>2</w:t>
+              <w:t>7</w:t>
             </w:r>
             <w:r>
               <w:rPr>
@@ -1607,12 +1885,13 @@
               <w:lang w:eastAsia="de-DE"/>
             </w:rPr>
           </w:pPr>
-          <w:hyperlink w:anchor="_Toc530505497" w:history="1">
+          <w:hyperlink w:anchor="_Toc530590688" w:history="1">
             <w:r>
               <w:rPr>
                 <w:rStyle w:val="Hyperlink"/>
                 <w:rFonts w:ascii="Arial" w:hAnsi="Arial" w:cs="Arial"/>
                 <w:noProof/>
+                <w:u w:val="none"/>
               </w:rPr>
               <w:t>Handbuch</w:t>
             </w:r>
@@ -1638,7 +1917,7 @@
                 <w:noProof/>
                 <w:webHidden/>
               </w:rPr>
-              <w:instrText xml:space="preserve"> PAGEREF _Toc530505497 \h </w:instrText>
+              <w:instrText xml:space="preserve"> PAGEREF _Toc530590688 \h </w:instrText>
             </w:r>
             <w:r>
               <w:rPr>
@@ -1661,7 +1940,7 @@
                 <w:noProof/>
                 <w:webHidden/>
               </w:rPr>
-              <w:t>2</w:t>
+              <w:t>7</w:t>
             </w:r>
             <w:r>
               <w:rPr>
@@ -1685,12 +1964,13 @@
               <w:lang w:eastAsia="de-DE"/>
             </w:rPr>
           </w:pPr>
-          <w:hyperlink w:anchor="_Toc530505498" w:history="1">
+          <w:hyperlink w:anchor="_Toc530590689" w:history="1">
             <w:r>
               <w:rPr>
                 <w:rStyle w:val="Hyperlink"/>
                 <w:rFonts w:ascii="Arial" w:hAnsi="Arial" w:cs="Arial"/>
                 <w:noProof/>
+                <w:u w:val="none"/>
               </w:rPr>
               <w:t>Login</w:t>
             </w:r>
@@ -1716,7 +1996,7 @@
                 <w:noProof/>
                 <w:webHidden/>
               </w:rPr>
-              <w:instrText xml:space="preserve"> PAGEREF _Toc530505498 \h </w:instrText>
+              <w:instrText xml:space="preserve"> PAGEREF _Toc530590689 \h </w:instrText>
             </w:r>
             <w:r>
               <w:rPr>
@@ -1739,7 +2019,7 @@
                 <w:noProof/>
                 <w:webHidden/>
               </w:rPr>
-              <w:t>2</w:t>
+              <w:t>7</w:t>
             </w:r>
             <w:r>
               <w:rPr>
@@ -1763,14 +2043,15 @@
               <w:lang w:eastAsia="de-DE"/>
             </w:rPr>
           </w:pPr>
-          <w:hyperlink w:anchor="_Toc530505499" w:history="1">
+          <w:hyperlink w:anchor="_Toc530590690" w:history="1">
             <w:r>
               <w:rPr>
                 <w:rStyle w:val="Hyperlink"/>
                 <w:rFonts w:ascii="Arial" w:hAnsi="Arial" w:cs="Arial"/>
                 <w:noProof/>
-              </w:rPr>
-              <w:t>Flugbuchung erstellen</w:t>
+                <w:u w:val="none"/>
+              </w:rPr>
+              <w:t>Flüge suchen</w:t>
             </w:r>
             <w:r>
               <w:rPr>
@@ -1794,7 +2075,7 @@
                 <w:noProof/>
                 <w:webHidden/>
               </w:rPr>
-              <w:instrText xml:space="preserve"> PAGEREF _Toc530505499 \h </w:instrText>
+              <w:instrText xml:space="preserve"> PAGEREF _Toc530590690 \h </w:instrText>
             </w:r>
             <w:r>
               <w:rPr>
@@ -1817,7 +2098,7 @@
                 <w:noProof/>
                 <w:webHidden/>
               </w:rPr>
-              <w:t>2</w:t>
+              <w:t>7</w:t>
             </w:r>
             <w:r>
               <w:rPr>
@@ -1841,14 +2122,15 @@
               <w:lang w:eastAsia="de-DE"/>
             </w:rPr>
           </w:pPr>
-          <w:hyperlink w:anchor="_Toc530505500" w:history="1">
+          <w:hyperlink w:anchor="_Toc530590691" w:history="1">
             <w:r>
               <w:rPr>
                 <w:rStyle w:val="Hyperlink"/>
                 <w:rFonts w:ascii="Arial" w:hAnsi="Arial" w:cs="Arial"/>
                 <w:noProof/>
-              </w:rPr>
-              <w:t>Flugbuchung suchen</w:t>
+                <w:u w:val="none"/>
+              </w:rPr>
+              <w:t>Flugbuchung erstellen</w:t>
             </w:r>
             <w:r>
               <w:rPr>
@@ -1872,7 +2154,7 @@
                 <w:noProof/>
                 <w:webHidden/>
               </w:rPr>
-              <w:instrText xml:space="preserve"> PAGEREF _Toc530505500 \h </w:instrText>
+              <w:instrText xml:space="preserve"> PAGEREF _Toc530590691 \h </w:instrText>
             </w:r>
             <w:r>
               <w:rPr>
@@ -1895,7 +2177,7 @@
                 <w:noProof/>
                 <w:webHidden/>
               </w:rPr>
-              <w:t>2</w:t>
+              <w:t>7</w:t>
             </w:r>
             <w:r>
               <w:rPr>
@@ -1919,14 +2201,15 @@
               <w:lang w:eastAsia="de-DE"/>
             </w:rPr>
           </w:pPr>
-          <w:hyperlink w:anchor="_Toc530505501" w:history="1">
+          <w:hyperlink w:anchor="_Toc530590692" w:history="1">
             <w:r>
               <w:rPr>
                 <w:rStyle w:val="Hyperlink"/>
                 <w:rFonts w:ascii="Arial" w:hAnsi="Arial" w:cs="Arial"/>
                 <w:noProof/>
-              </w:rPr>
-              <w:t>Flugbuchung bestätigen</w:t>
+                <w:u w:val="none"/>
+              </w:rPr>
+              <w:t>Flugbuchungen suchen</w:t>
             </w:r>
             <w:r>
               <w:rPr>
@@ -1950,7 +2233,7 @@
                 <w:noProof/>
                 <w:webHidden/>
               </w:rPr>
-              <w:instrText xml:space="preserve"> PAGEREF _Toc530505501 \h </w:instrText>
+              <w:instrText xml:space="preserve"> PAGEREF _Toc530590692 \h </w:instrText>
             </w:r>
             <w:r>
               <w:rPr>
@@ -1973,7 +2256,7 @@
                 <w:noProof/>
                 <w:webHidden/>
               </w:rPr>
-              <w:t>2</w:t>
+              <w:t>7</w:t>
             </w:r>
             <w:r>
               <w:rPr>
@@ -1997,12 +2280,92 @@
               <w:lang w:eastAsia="de-DE"/>
             </w:rPr>
           </w:pPr>
-          <w:hyperlink w:anchor="_Toc530505502" w:history="1">
+          <w:hyperlink w:anchor="_Toc530590693" w:history="1">
             <w:r>
               <w:rPr>
                 <w:rStyle w:val="Hyperlink"/>
                 <w:rFonts w:ascii="Arial" w:hAnsi="Arial" w:cs="Arial"/>
                 <w:noProof/>
+                <w:u w:val="none"/>
+              </w:rPr>
+              <w:t>Flugbuchung bestätigen</w:t>
+            </w:r>
+            <w:r>
+              <w:rPr>
+                <w:rFonts w:ascii="Arial" w:hAnsi="Arial" w:cs="Arial"/>
+                <w:noProof/>
+                <w:webHidden/>
+              </w:rPr>
+              <w:tab/>
+            </w:r>
+            <w:r>
+              <w:rPr>
+                <w:rFonts w:ascii="Arial" w:hAnsi="Arial" w:cs="Arial"/>
+                <w:noProof/>
+                <w:webHidden/>
+              </w:rPr>
+              <w:fldChar w:fldCharType="begin"/>
+            </w:r>
+            <w:r>
+              <w:rPr>
+                <w:rFonts w:ascii="Arial" w:hAnsi="Arial" w:cs="Arial"/>
+                <w:noProof/>
+                <w:webHidden/>
+              </w:rPr>
+              <w:instrText xml:space="preserve"> PAGEREF _Toc530590693 \h </w:instrText>
+            </w:r>
+            <w:r>
+              <w:rPr>
+                <w:rFonts w:ascii="Arial" w:hAnsi="Arial" w:cs="Arial"/>
+                <w:noProof/>
+                <w:webHidden/>
+              </w:rPr>
+            </w:r>
+            <w:r>
+              <w:rPr>
+                <w:rFonts w:ascii="Arial" w:hAnsi="Arial" w:cs="Arial"/>
+                <w:noProof/>
+                <w:webHidden/>
+              </w:rPr>
+              <w:fldChar w:fldCharType="separate"/>
+            </w:r>
+            <w:r>
+              <w:rPr>
+                <w:rFonts w:ascii="Arial" w:hAnsi="Arial" w:cs="Arial"/>
+                <w:noProof/>
+                <w:webHidden/>
+              </w:rPr>
+              <w:t>7</w:t>
+            </w:r>
+            <w:r>
+              <w:rPr>
+                <w:rFonts w:ascii="Arial" w:hAnsi="Arial" w:cs="Arial"/>
+                <w:noProof/>
+                <w:webHidden/>
+              </w:rPr>
+              <w:fldChar w:fldCharType="end"/>
+            </w:r>
+          </w:hyperlink>
+        </w:p>
+        <w:p>
+          <w:pPr>
+            <w:pStyle w:val="Verzeichnis2"/>
+            <w:tabs>
+              <w:tab w:val="right" w:leader="dot" w:pos="9062"/>
+            </w:tabs>
+            <w:rPr>
+              <w:rFonts w:ascii="Arial" w:eastAsiaTheme="minorEastAsia" w:hAnsi="Arial" w:cs="Arial"/>
+              <w:noProof/>
+              <w:lang w:eastAsia="de-DE"/>
+            </w:rPr>
+          </w:pPr>
+          <w:hyperlink w:anchor="_Toc530590694" w:history="1">
+            <w:r>
+              <w:rPr>
+                <w:rStyle w:val="Hyperlink"/>
+                <w:rFonts w:ascii="Arial" w:hAnsi="Arial" w:cs="Arial"/>
+                <w:noProof/>
+                <w:u w:val="none"/>
               </w:rPr>
               <w:t>Flugbuchung stornieren</w:t>
             </w:r>
@@ -2028,7 +2391,7 @@
                 <w:noProof/>
                 <w:webHidden/>
               </w:rPr>
-              <w:instrText xml:space="preserve"> PAGEREF _Toc530505502 \h </w:instrText>
+              <w:instrText xml:space="preserve"> PAGEREF _Toc530590694 \h </w:instrText>
             </w:r>
             <w:r>
               <w:rPr>
@@ -2051,7 +2414,7 @@
                 <w:noProof/>
                 <w:webHidden/>
               </w:rPr>
-              <w:t>2</w:t>
+              <w:t>7</w:t>
             </w:r>
             <w:r>
               <w:rPr>
@@ -2089,7 +2452,7 @@
           <w:rFonts w:ascii="Arial" w:hAnsi="Arial" w:cs="Arial"/>
         </w:rPr>
       </w:pPr>
-      <w:bookmarkStart w:id="0" w:name="_Toc530505482"/>
+      <w:bookmarkStart w:id="0" w:name="_Toc530590670"/>
       <w:r>
         <w:rPr>
           <w:rFonts w:ascii="Arial" w:hAnsi="Arial" w:cs="Arial"/>
@@ -2130,7 +2493,7 @@
           <w:rFonts w:ascii="Arial" w:hAnsi="Arial" w:cs="Arial"/>
         </w:rPr>
       </w:pPr>
-      <w:bookmarkStart w:id="1" w:name="_Toc530505483"/>
+      <w:bookmarkStart w:id="1" w:name="_Toc530590671"/>
       <w:r>
         <w:rPr>
           <w:rFonts w:ascii="Arial" w:hAnsi="Arial" w:cs="Arial"/>
@@ -2194,11 +2557,12 @@
         </w:rPr>
         <w:t xml:space="preserve">Für die Implementierung des Aufrufes dieser Methode siehe </w:t>
       </w:r>
-      <w:hyperlink r:id="rId7" w:anchor="_" w:history="1">
+      <w:hyperlink r:id="rId8" w:anchor="_" w:history="1">
         <w:r>
           <w:rPr>
             <w:rStyle w:val="Hyperlink"/>
             <w:rFonts w:ascii="Arial" w:hAnsi="Arial" w:cs="Arial"/>
+            <w:u w:val="none"/>
           </w:rPr>
           <w:t>„FlightBooking“</w:t>
         </w:r>
@@ -2226,6 +2590,7 @@
           <w:rPr>
             <w:rStyle w:val="Hyperlink"/>
             <w:rFonts w:ascii="Arial" w:hAnsi="Arial" w:cs="Arial"/>
+            <w:u w:val="none"/>
           </w:rPr>
           <w:t>„Flugbuchung bestätigen“</w:t>
         </w:r>
@@ -2244,11 +2609,12 @@
           <w:rFonts w:ascii="Arial" w:hAnsi="Arial" w:cs="Arial"/>
         </w:rPr>
       </w:pPr>
-      <w:bookmarkStart w:id="2" w:name="_Toc530505484"/>
-      <w:r>
-        <w:rPr>
-          <w:rFonts w:ascii="Arial" w:hAnsi="Arial" w:cs="Arial"/>
-        </w:rPr>
+      <w:bookmarkStart w:id="2" w:name="_Toc530590672"/>
+      <w:r>
+        <w:rPr>
+          <w:rFonts w:ascii="Arial" w:hAnsi="Arial" w:cs="Arial"/>
+        </w:rPr>
+        <w:lastRenderedPageBreak/>
         <w:t>„</w:t>
       </w:r>
       <w:r>
@@ -2290,11 +2656,12 @@
         </w:rPr>
         <w:t xml:space="preserve">Für die Implementierung des Aufrufes dieser Methode siehe </w:t>
       </w:r>
-      <w:hyperlink r:id="rId8" w:anchor="_" w:history="1">
+      <w:hyperlink r:id="rId9" w:anchor="_" w:history="1">
         <w:r>
           <w:rPr>
             <w:rStyle w:val="Hyperlink"/>
             <w:rFonts w:ascii="Arial" w:hAnsi="Arial" w:cs="Arial"/>
+            <w:u w:val="none"/>
           </w:rPr>
           <w:t>„FlightBooking“</w:t>
         </w:r>
@@ -2310,6 +2677,7 @@
           <w:rPr>
             <w:rStyle w:val="Hyperlink"/>
             <w:rFonts w:ascii="Arial" w:hAnsi="Arial" w:cs="Arial"/>
+            <w:u w:val="none"/>
           </w:rPr>
           <w:t>„Flugbuchung stornieren“</w:t>
         </w:r>
@@ -2328,12 +2696,11 @@
           <w:rFonts w:ascii="Arial" w:hAnsi="Arial" w:cs="Arial"/>
         </w:rPr>
       </w:pPr>
-      <w:bookmarkStart w:id="3" w:name="_Toc530505485"/>
-      <w:r>
-        <w:rPr>
-          <w:rFonts w:ascii="Arial" w:hAnsi="Arial" w:cs="Arial"/>
-        </w:rPr>
-        <w:lastRenderedPageBreak/>
+      <w:bookmarkStart w:id="3" w:name="_Toc530590673"/>
+      <w:r>
+        <w:rPr>
+          <w:rFonts w:ascii="Arial" w:hAnsi="Arial" w:cs="Arial"/>
+        </w:rPr>
         <w:t>„</w:t>
       </w:r>
       <w:r>
@@ -2375,11 +2742,12 @@
         </w:rPr>
         <w:t xml:space="preserve">Für die Implementierung des Aufrufes dieser Methode siehe </w:t>
       </w:r>
-      <w:hyperlink r:id="rId9" w:anchor="_" w:history="1">
+      <w:hyperlink r:id="rId10" w:anchor="_" w:history="1">
         <w:r>
           <w:rPr>
             <w:rStyle w:val="Hyperlink"/>
             <w:rFonts w:ascii="Arial" w:hAnsi="Arial" w:cs="Arial"/>
+            <w:u w:val="none"/>
           </w:rPr>
           <w:t>„FlightBookingFactory“</w:t>
         </w:r>
@@ -2407,6 +2775,7 @@
           <w:rPr>
             <w:rStyle w:val="Hyperlink"/>
             <w:rFonts w:ascii="Arial" w:hAnsi="Arial" w:cs="Arial"/>
+            <w:u w:val="none"/>
           </w:rPr>
           <w:t>„Flugbuchung erstellen“</w:t>
         </w:r>
@@ -2425,7 +2794,7 @@
           <w:rFonts w:ascii="Arial" w:hAnsi="Arial" w:cs="Arial"/>
         </w:rPr>
       </w:pPr>
-      <w:bookmarkStart w:id="4" w:name="_Toc530505486"/>
+      <w:bookmarkStart w:id="4" w:name="_Toc530590674"/>
       <w:r>
         <w:rPr>
           <w:rFonts w:ascii="Arial" w:hAnsi="Arial" w:cs="Arial"/>
@@ -2475,19 +2844,14 @@
         <w:rPr>
           <w:rFonts w:ascii="Arial" w:hAnsi="Arial" w:cs="Arial"/>
         </w:rPr>
-        <w:t xml:space="preserve"> </w:t>
-      </w:r>
-      <w:r>
-        <w:rPr>
-          <w:rFonts w:ascii="Arial" w:hAnsi="Arial" w:cs="Arial"/>
-        </w:rPr>
-        <w:t xml:space="preserve">Für die Implementierung des Aufrufes dieser Methode siehe </w:t>
-      </w:r>
-      <w:hyperlink r:id="rId10" w:anchor="_" w:history="1">
+        <w:t xml:space="preserve"> Für die Implementierung des Aufrufes dieser Methode siehe </w:t>
+      </w:r>
+      <w:hyperlink r:id="rId11" w:anchor="_" w:history="1">
         <w:r>
           <w:rPr>
             <w:rStyle w:val="Hyperlink"/>
             <w:rFonts w:ascii="Arial" w:hAnsi="Arial" w:cs="Arial"/>
+            <w:u w:val="none"/>
           </w:rPr>
           <w:t>„FlightBookingFactory“</w:t>
         </w:r>
@@ -2521,6 +2885,7 @@
           <w:rPr>
             <w:rStyle w:val="Hyperlink"/>
             <w:rFonts w:ascii="Arial" w:hAnsi="Arial" w:cs="Arial"/>
+            <w:u w:val="none"/>
           </w:rPr>
           <w:t>„Flugbuchung suchen“</w:t>
         </w:r>
@@ -2539,7 +2904,7 @@
           <w:rFonts w:ascii="Arial" w:hAnsi="Arial" w:cs="Arial"/>
         </w:rPr>
       </w:pPr>
-      <w:bookmarkStart w:id="5" w:name="_Toc530505487"/>
+      <w:bookmarkStart w:id="5" w:name="_Toc530590675"/>
       <w:r>
         <w:rPr>
           <w:rFonts w:ascii="Arial" w:hAnsi="Arial" w:cs="Arial"/>
@@ -2696,24 +3061,18 @@
           <w:rFonts w:ascii="Arial" w:hAnsi="Arial" w:cs="Arial"/>
         </w:rPr>
       </w:pPr>
-      <w:bookmarkStart w:id="6" w:name="_Toc530505488"/>
-      <w:r>
-        <w:rPr>
-          <w:rFonts w:ascii="Arial" w:hAnsi="Arial" w:cs="Arial"/>
-        </w:rPr>
-        <w:t>Für die Implementierung des Aufrufes dieser Methode sieh</w:t>
-      </w:r>
-      <w:r>
-        <w:rPr>
-          <w:rFonts w:ascii="Arial" w:hAnsi="Arial" w:cs="Arial"/>
-        </w:rPr>
-        <w:t xml:space="preserve">e </w:t>
+      <w:r>
+        <w:rPr>
+          <w:rFonts w:ascii="Arial" w:hAnsi="Arial" w:cs="Arial"/>
+        </w:rPr>
+        <w:t xml:space="preserve">Für die Implementierung des Aufrufes dieser Methode siehe </w:t>
       </w:r>
       <w:hyperlink w:anchor="_„FlightFactory“" w:history="1">
         <w:r>
           <w:rPr>
             <w:rStyle w:val="Hyperlink"/>
             <w:rFonts w:ascii="Arial" w:hAnsi="Arial" w:cs="Arial"/>
+            <w:u w:val="none"/>
           </w:rPr>
           <w:t>„FlightFactory“</w:t>
         </w:r>
@@ -2722,31 +3081,14 @@
         <w:rPr>
           <w:rFonts w:ascii="Arial" w:hAnsi="Arial" w:cs="Arial"/>
         </w:rPr>
-        <w:t>. Für eine Anleitung, um nach Fl</w:t>
-      </w:r>
-      <w:r>
-        <w:rPr>
-          <w:rFonts w:ascii="Arial" w:hAnsi="Arial" w:cs="Arial"/>
-        </w:rPr>
-        <w:t>ügen</w:t>
-      </w:r>
-      <w:r>
-        <w:rPr>
-          <w:rFonts w:ascii="Arial" w:hAnsi="Arial" w:cs="Arial"/>
-        </w:rPr>
-        <w:t xml:space="preserve"> zu suchen, sieh</w:t>
-      </w:r>
-      <w:r>
-        <w:rPr>
-          <w:rFonts w:ascii="Arial" w:hAnsi="Arial" w:cs="Arial"/>
-        </w:rPr>
-        <w:t xml:space="preserve">e </w:t>
+        <w:t xml:space="preserve">. Für eine Anleitung, um nach Flügen zu suchen, siehe </w:t>
       </w:r>
       <w:hyperlink w:anchor="_Flüge_suchen" w:history="1">
         <w:r>
           <w:rPr>
             <w:rStyle w:val="Hyperlink"/>
             <w:rFonts w:ascii="Arial" w:hAnsi="Arial" w:cs="Arial"/>
+            <w:u w:val="none"/>
           </w:rPr>
           <w:t>„Flüge suchen“</w:t>
         </w:r>
@@ -2765,6 +3107,7 @@
           <w:rFonts w:ascii="Arial" w:hAnsi="Arial" w:cs="Arial"/>
         </w:rPr>
       </w:pPr>
+      <w:bookmarkStart w:id="6" w:name="_Toc530590676"/>
       <w:r>
         <w:rPr>
           <w:rFonts w:ascii="Arial" w:hAnsi="Arial" w:cs="Arial"/>
@@ -2775,16 +3118,30 @@
     </w:p>
     <w:p>
       <w:pPr>
+        <w:rPr>
+          <w:rFonts w:ascii="Arial" w:hAnsi="Arial" w:cs="Arial"/>
+        </w:rPr>
+      </w:pPr>
+      <w:r>
+        <w:rPr>
+          <w:rFonts w:ascii="Arial" w:hAnsi="Arial" w:cs="Arial"/>
+        </w:rPr>
+        <w:t>Bei dieser Software handelt es sich um eine WPF-Anwendung in C#. Die Software ist nach dem MVVM-Architekturmuster designend. Die wichtigsten Klassen und Vorgänge werden in den anschließenden Unterkapiteln erläutert.</w:t>
+      </w:r>
+    </w:p>
+    <w:p>
+      <w:pPr>
         <w:pStyle w:val="berschrift2"/>
         <w:rPr>
           <w:rFonts w:ascii="Arial" w:hAnsi="Arial" w:cs="Arial"/>
         </w:rPr>
       </w:pPr>
-      <w:bookmarkStart w:id="7" w:name="_Toc530505489"/>
-      <w:r>
-        <w:rPr>
-          <w:rFonts w:ascii="Arial" w:hAnsi="Arial" w:cs="Arial"/>
-        </w:rPr>
+      <w:bookmarkStart w:id="7" w:name="_Toc530590677"/>
+      <w:r>
+        <w:rPr>
+          <w:rFonts w:ascii="Arial" w:hAnsi="Arial" w:cs="Arial"/>
+        </w:rPr>
+        <w:lastRenderedPageBreak/>
         <w:t>„</w:t>
       </w:r>
       <w:r>
@@ -2803,18 +3160,366 @@
     </w:p>
     <w:p>
       <w:pPr>
+        <w:rPr>
+          <w:rFonts w:ascii="Arial" w:hAnsi="Arial" w:cs="Arial"/>
+        </w:rPr>
+      </w:pPr>
+      <w:r>
+        <w:rPr>
+          <w:rFonts w:ascii="Arial" w:hAnsi="Arial" w:cs="Arial"/>
+          <w:noProof/>
+        </w:rPr>
+        <w:drawing>
+          <wp:inline distT="0" distB="0" distL="0" distR="0">
+            <wp:extent cx="5760720" cy="3296920"/>
+            <wp:effectExtent l="0" t="0" r="0" b="0"/>
+            <wp:docPr id="3" name="Grafik 3"/>
+            <wp:cNvGraphicFramePr>
+              <a:graphicFrameLocks xmlns:a="http://schemas.openxmlformats.org/drawingml/2006/main" noChangeAspect="1"/>
+            </wp:cNvGraphicFramePr>
+            <a:graphic xmlns:a="http://schemas.openxmlformats.org/drawingml/2006/main">
+              <a:graphicData uri="http://schemas.openxmlformats.org/drawingml/2006/picture">
+                <pic:pic xmlns:pic="http://schemas.openxmlformats.org/drawingml/2006/picture">
+                  <pic:nvPicPr>
+                    <pic:cNvPr id="3" name="LoginWindow.png"/>
+                    <pic:cNvPicPr/>
+                  </pic:nvPicPr>
+                  <pic:blipFill>
+                    <a:blip r:embed="rId12">
+                      <a:extLst>
+                        <a:ext uri="{28A0092B-C50C-407E-A947-70E740481C1C}">
+                          <a14:useLocalDpi xmlns:a14="http://schemas.microsoft.com/office/drawing/2010/main" val="0"/>
+                        </a:ext>
+                      </a:extLst>
+                    </a:blip>
+                    <a:stretch>
+                      <a:fillRect/>
+                    </a:stretch>
+                  </pic:blipFill>
+                  <pic:spPr>
+                    <a:xfrm>
+                      <a:off x="0" y="0"/>
+                      <a:ext cx="5760720" cy="3296920"/>
+                    </a:xfrm>
+                    <a:prstGeom prst="rect">
+                      <a:avLst/>
+                    </a:prstGeom>
+                  </pic:spPr>
+                </pic:pic>
+              </a:graphicData>
+            </a:graphic>
+          </wp:inline>
+        </w:drawing>
+      </w:r>
+    </w:p>
+    <w:p>
+      <w:pPr>
+        <w:rPr>
+          <w:rFonts w:ascii="Arial" w:hAnsi="Arial" w:cs="Arial"/>
+        </w:rPr>
+      </w:pPr>
+      <w:r>
+        <w:rPr>
+          <w:rFonts w:ascii="Arial" w:hAnsi="Arial" w:cs="Arial"/>
+        </w:rPr>
+        <w:t>Beim Starten der Anwendung wird das „LoginWindow“ initialisiert</w:t>
+      </w:r>
+      <w:r>
+        <w:rPr>
+          <w:rFonts w:ascii="Arial" w:hAnsi="Arial" w:cs="Arial"/>
+        </w:rPr>
+        <w:t xml:space="preserve">. Aufgabe dieses Fensters ist es, die Login-Daten des Benutzers entgegen zu nehmen und den Login-Vorgang zu starten. </w:t>
+      </w:r>
+    </w:p>
+    <w:p>
+      <w:pPr>
+        <w:rPr>
+          <w:rFonts w:ascii="Arial" w:hAnsi="Arial" w:cs="Arial"/>
+        </w:rPr>
+      </w:pPr>
+      <w:r>
+        <w:rPr>
+          <w:rFonts w:ascii="Arial" w:hAnsi="Arial" w:cs="Arial"/>
+        </w:rPr>
+        <w:t>Beim Login-Vorgang muss überprüft werden, ob die angegebenen Login-Daten gültig sind. Dafür werden die Login-Daten, in den Eigenschaften „Username“ und „Password“ eines „</w:t>
+      </w:r>
+      <w:proofErr w:type="spellStart"/>
+      <w:r>
+        <w:rPr>
+          <w:rFonts w:ascii="Arial" w:hAnsi="Arial" w:cs="Arial"/>
+        </w:rPr>
+        <w:t>IUserDataViewModels</w:t>
+      </w:r>
+      <w:proofErr w:type="spellEnd"/>
+      <w:r>
+        <w:rPr>
+          <w:rFonts w:ascii="Arial" w:hAnsi="Arial" w:cs="Arial"/>
+        </w:rPr>
+        <w:t>“ gespeichert und mit der Methode „</w:t>
+      </w:r>
+      <w:proofErr w:type="spellStart"/>
+      <w:r>
+        <w:rPr>
+          <w:rFonts w:ascii="Arial" w:hAnsi="Arial" w:cs="Arial"/>
+        </w:rPr>
+        <w:t>IsLoginValid</w:t>
+      </w:r>
+      <w:proofErr w:type="spellEnd"/>
+      <w:r>
+        <w:rPr>
+          <w:rFonts w:ascii="Arial" w:hAnsi="Arial" w:cs="Arial"/>
+        </w:rPr>
+        <w:t>“ überprüft.</w:t>
+      </w:r>
+      <w:r>
+        <w:rPr>
+          <w:rFonts w:ascii="Arial" w:hAnsi="Arial" w:cs="Arial"/>
+        </w:rPr>
+        <w:t xml:space="preserve"> Bei der Implementierung von „</w:t>
+      </w:r>
+      <w:proofErr w:type="spellStart"/>
+      <w:r>
+        <w:rPr>
+          <w:rFonts w:ascii="Arial" w:hAnsi="Arial" w:cs="Arial"/>
+        </w:rPr>
+        <w:t>UserDataViewModelImpl</w:t>
+      </w:r>
+      <w:proofErr w:type="spellEnd"/>
+      <w:r>
+        <w:rPr>
+          <w:rFonts w:ascii="Arial" w:hAnsi="Arial" w:cs="Arial"/>
+        </w:rPr>
+        <w:t xml:space="preserve">“ wird lediglich überprüft, ob der „Username“ und </w:t>
+      </w:r>
+      <w:r>
+        <w:rPr>
+          <w:rFonts w:ascii="Arial" w:hAnsi="Arial" w:cs="Arial"/>
+        </w:rPr>
+        <w:t xml:space="preserve">das </w:t>
+      </w:r>
+      <w:r>
+        <w:rPr>
+          <w:rFonts w:ascii="Arial" w:hAnsi="Arial" w:cs="Arial"/>
+        </w:rPr>
+        <w:t>„Password“ nicht leer sind.</w:t>
+      </w:r>
+    </w:p>
+    <w:p>
+      <w:pPr>
+        <w:rPr>
+          <w:rFonts w:ascii="Arial" w:hAnsi="Arial" w:cs="Arial"/>
+        </w:rPr>
+      </w:pPr>
+      <w:r>
+        <w:rPr>
+          <w:rFonts w:ascii="Arial" w:hAnsi="Arial" w:cs="Arial"/>
+        </w:rPr>
+        <w:t>Sind die Login-Daten gültig, wird als nächstes ein „FlightBookingMainWindow“ erzeugt. Dazu wird die „Create“-Schnittstelle einer „IFlightBookingMainWindowFactory“ verwendet.</w:t>
+      </w:r>
+      <w:r>
+        <w:rPr>
+          <w:rFonts w:ascii="Arial" w:hAnsi="Arial" w:cs="Arial"/>
+        </w:rPr>
+        <w:t xml:space="preserve"> Sobald dieses Fenster erzeugt wurde, wird es angezeigt und das „LoginWindow“ schließt sich.</w:t>
+      </w:r>
+    </w:p>
+    <w:p>
+      <w:pPr>
+        <w:rPr>
+          <w:rFonts w:ascii="Arial" w:hAnsi="Arial" w:cs="Arial"/>
+        </w:rPr>
+      </w:pPr>
+      <w:r>
+        <w:rPr>
+          <w:rFonts w:ascii="Arial" w:hAnsi="Arial" w:cs="Arial"/>
+        </w:rPr>
+        <w:t>Die konkreten „IFlightBookingMainWindowFactory“ und „</w:t>
+      </w:r>
+      <w:proofErr w:type="spellStart"/>
+      <w:r>
+        <w:rPr>
+          <w:rFonts w:ascii="Arial" w:hAnsi="Arial" w:cs="Arial"/>
+        </w:rPr>
+        <w:t>IUserDataViewModels</w:t>
+      </w:r>
+      <w:proofErr w:type="spellEnd"/>
+      <w:r>
+        <w:rPr>
+          <w:rFonts w:ascii="Arial" w:hAnsi="Arial" w:cs="Arial"/>
+        </w:rPr>
+        <w:t>“ werden vom „LoginWindow“ selbst erzeugt.</w:t>
+      </w:r>
+    </w:p>
+    <w:p>
+      <w:pPr>
         <w:pStyle w:val="berschrift2"/>
         <w:rPr>
           <w:rFonts w:ascii="Arial" w:hAnsi="Arial" w:cs="Arial"/>
         </w:rPr>
       </w:pPr>
-      <w:bookmarkStart w:id="8" w:name="_Toc530505490"/>
+      <w:bookmarkStart w:id="8" w:name="_Toc530590678"/>
+      <w:r>
+        <w:rPr>
+          <w:rFonts w:ascii="Arial" w:hAnsi="Arial" w:cs="Arial"/>
+        </w:rPr>
+        <w:lastRenderedPageBreak/>
+        <w:t>„FlightBookingMainWindowFactory“</w:t>
+      </w:r>
+      <w:bookmarkEnd w:id="8"/>
+    </w:p>
+    <w:p>
+      <w:pPr>
+        <w:rPr>
+          <w:rFonts w:ascii="Arial" w:hAnsi="Arial" w:cs="Arial"/>
+        </w:rPr>
+      </w:pPr>
+      <w:r>
+        <w:rPr>
+          <w:rFonts w:ascii="Arial" w:hAnsi="Arial" w:cs="Arial"/>
+          <w:noProof/>
+        </w:rPr>
+        <w:drawing>
+          <wp:inline distT="0" distB="0" distL="0" distR="0">
+            <wp:extent cx="5760720" cy="2710180"/>
+            <wp:effectExtent l="0" t="0" r="0" b="0"/>
+            <wp:docPr id="6" name="Grafik 6"/>
+            <wp:cNvGraphicFramePr>
+              <a:graphicFrameLocks xmlns:a="http://schemas.openxmlformats.org/drawingml/2006/main" noChangeAspect="1"/>
+            </wp:cNvGraphicFramePr>
+            <a:graphic xmlns:a="http://schemas.openxmlformats.org/drawingml/2006/main">
+              <a:graphicData uri="http://schemas.openxmlformats.org/drawingml/2006/picture">
+                <pic:pic xmlns:pic="http://schemas.openxmlformats.org/drawingml/2006/picture">
+                  <pic:nvPicPr>
+                    <pic:cNvPr id="6" name="MainWindowFactory.png"/>
+                    <pic:cNvPicPr/>
+                  </pic:nvPicPr>
+                  <pic:blipFill>
+                    <a:blip r:embed="rId13">
+                      <a:extLst>
+                        <a:ext uri="{28A0092B-C50C-407E-A947-70E740481C1C}">
+                          <a14:useLocalDpi xmlns:a14="http://schemas.microsoft.com/office/drawing/2010/main" val="0"/>
+                        </a:ext>
+                      </a:extLst>
+                    </a:blip>
+                    <a:stretch>
+                      <a:fillRect/>
+                    </a:stretch>
+                  </pic:blipFill>
+                  <pic:spPr>
+                    <a:xfrm>
+                      <a:off x="0" y="0"/>
+                      <a:ext cx="5760720" cy="2710180"/>
+                    </a:xfrm>
+                    <a:prstGeom prst="rect">
+                      <a:avLst/>
+                    </a:prstGeom>
+                  </pic:spPr>
+                </pic:pic>
+              </a:graphicData>
+            </a:graphic>
+          </wp:inline>
+        </w:drawing>
+      </w:r>
+    </w:p>
+    <w:p>
+      <w:pPr>
+        <w:rPr>
+          <w:rFonts w:ascii="Arial" w:hAnsi="Arial" w:cs="Arial"/>
+        </w:rPr>
+      </w:pPr>
+      <w:r>
+        <w:rPr>
+          <w:rFonts w:ascii="Arial" w:hAnsi="Arial" w:cs="Arial"/>
+        </w:rPr>
+        <w:t>Um ein „FlightBookingMainWindow“ zu erzeugen, muss man es mit den Abhängigkeiten „IFlightBookingCreateWindowFactory“ und „IFlightBookingEditWindowFactory“ versorgen. Dementsprechend muss die „FlightBookingMainWindowFactoryImpl“ diese Abhängigkeiten erzeugen. Die konkreten Klassen dieser Abhängigkeiten werden aktuell über eine Einstellung in der „</w:t>
+      </w:r>
+      <w:proofErr w:type="spellStart"/>
+      <w:r>
+        <w:rPr>
+          <w:rFonts w:ascii="Arial" w:hAnsi="Arial" w:cs="Arial"/>
+        </w:rPr>
+        <w:t>app.config</w:t>
+      </w:r>
+      <w:proofErr w:type="spellEnd"/>
+      <w:r>
+        <w:rPr>
+          <w:rFonts w:ascii="Arial" w:hAnsi="Arial" w:cs="Arial"/>
+        </w:rPr>
+        <w:t xml:space="preserve">“-Datei festgelegt. Aktuell ist „SAP“ der einzig gültige Wert für diese Option, dementsprechend </w:t>
+      </w:r>
+      <w:r>
+        <w:rPr>
+          <w:rFonts w:ascii="Arial" w:hAnsi="Arial" w:cs="Arial"/>
+        </w:rPr>
+        <w:t>können</w:t>
+      </w:r>
+      <w:r>
+        <w:rPr>
+          <w:rFonts w:ascii="Arial" w:hAnsi="Arial" w:cs="Arial"/>
+        </w:rPr>
+        <w:t xml:space="preserve"> nur die konkreten Klassen </w:t>
+      </w:r>
       <w:r>
         <w:rPr>
           <w:rFonts w:ascii="Arial" w:hAnsi="Arial" w:cs="Arial"/>
         </w:rPr>
         <w:t>„</w:t>
       </w:r>
+      <w:proofErr w:type="spellStart"/>
+      <w:r>
+        <w:rPr>
+          <w:rFonts w:ascii="Arial" w:hAnsi="Arial" w:cs="Arial"/>
+        </w:rPr>
+        <w:t>FlightBookingCreateWindowFactorySAP</w:t>
+      </w:r>
+      <w:proofErr w:type="spellEnd"/>
+      <w:r>
+        <w:rPr>
+          <w:rFonts w:ascii="Arial" w:hAnsi="Arial" w:cs="Arial"/>
+        </w:rPr>
+        <w:t>“ und „</w:t>
+      </w:r>
+      <w:proofErr w:type="spellStart"/>
+      <w:r>
+        <w:rPr>
+          <w:rFonts w:ascii="Arial" w:hAnsi="Arial" w:cs="Arial"/>
+        </w:rPr>
+        <w:t>FlightBookingEditWindowFactorySAP</w:t>
+      </w:r>
+      <w:proofErr w:type="spellEnd"/>
+      <w:r>
+        <w:rPr>
+          <w:rFonts w:ascii="Arial" w:hAnsi="Arial" w:cs="Arial"/>
+        </w:rPr>
+        <w:t>“</w:t>
+      </w:r>
+      <w:r>
+        <w:rPr>
+          <w:rFonts w:ascii="Arial" w:hAnsi="Arial" w:cs="Arial"/>
+        </w:rPr>
+        <w:t xml:space="preserve"> instanziiert werden.</w:t>
+      </w:r>
+    </w:p>
+    <w:p>
+      <w:pPr>
+        <w:pStyle w:val="berschrift2"/>
+        <w:rPr>
+          <w:rFonts w:ascii="Arial" w:hAnsi="Arial" w:cs="Arial"/>
+        </w:rPr>
+      </w:pPr>
+      <w:bookmarkStart w:id="9" w:name="_Toc530590679"/>
+      <w:r>
+        <w:rPr>
+          <w:rFonts w:ascii="Arial" w:hAnsi="Arial" w:cs="Arial"/>
+        </w:rPr>
+        <w:t>„</w:t>
+      </w:r>
+      <w:r>
+        <w:rPr>
+          <w:rFonts w:ascii="Arial" w:hAnsi="Arial" w:cs="Arial"/>
+        </w:rPr>
+        <w:t>FlightBooking</w:t>
+      </w:r>
       <w:r>
         <w:rPr>
           <w:rFonts w:ascii="Arial" w:hAnsi="Arial" w:cs="Arial"/>
@@ -2827,18 +3532,224 @@
         </w:rPr>
         <w:t>“</w:t>
       </w:r>
-      <w:bookmarkStart w:id="9" w:name="_GoBack"/>
-      <w:bookmarkEnd w:id="8"/>
       <w:bookmarkEnd w:id="9"/>
     </w:p>
     <w:p>
       <w:pPr>
+        <w:rPr>
+          <w:rFonts w:ascii="Arial" w:hAnsi="Arial" w:cs="Arial"/>
+        </w:rPr>
+      </w:pPr>
+      <w:r>
+        <w:rPr>
+          <w:rFonts w:ascii="Arial" w:hAnsi="Arial" w:cs="Arial"/>
+          <w:noProof/>
+        </w:rPr>
+        <w:drawing>
+          <wp:inline distT="0" distB="0" distL="0" distR="0">
+            <wp:extent cx="5760720" cy="3552825"/>
+            <wp:effectExtent l="0" t="0" r="0" b="9525"/>
+            <wp:docPr id="5" name="Grafik 5"/>
+            <wp:cNvGraphicFramePr>
+              <a:graphicFrameLocks xmlns:a="http://schemas.openxmlformats.org/drawingml/2006/main" noChangeAspect="1"/>
+            </wp:cNvGraphicFramePr>
+            <a:graphic xmlns:a="http://schemas.openxmlformats.org/drawingml/2006/main">
+              <a:graphicData uri="http://schemas.openxmlformats.org/drawingml/2006/picture">
+                <pic:pic xmlns:pic="http://schemas.openxmlformats.org/drawingml/2006/picture">
+                  <pic:nvPicPr>
+                    <pic:cNvPr id="5" name="MainWindow.png"/>
+                    <pic:cNvPicPr/>
+                  </pic:nvPicPr>
+                  <pic:blipFill>
+                    <a:blip r:embed="rId14">
+                      <a:extLst>
+                        <a:ext uri="{28A0092B-C50C-407E-A947-70E740481C1C}">
+                          <a14:useLocalDpi xmlns:a14="http://schemas.microsoft.com/office/drawing/2010/main" val="0"/>
+                        </a:ext>
+                      </a:extLst>
+                    </a:blip>
+                    <a:stretch>
+                      <a:fillRect/>
+                    </a:stretch>
+                  </pic:blipFill>
+                  <pic:spPr>
+                    <a:xfrm>
+                      <a:off x="0" y="0"/>
+                      <a:ext cx="5760720" cy="3552825"/>
+                    </a:xfrm>
+                    <a:prstGeom prst="rect">
+                      <a:avLst/>
+                    </a:prstGeom>
+                  </pic:spPr>
+                </pic:pic>
+              </a:graphicData>
+            </a:graphic>
+          </wp:inline>
+        </w:drawing>
+      </w:r>
+    </w:p>
+    <w:p>
+      <w:pPr>
+        <w:rPr>
+          <w:rFonts w:ascii="Arial" w:hAnsi="Arial" w:cs="Arial"/>
+        </w:rPr>
+      </w:pPr>
+      <w:r>
+        <w:rPr>
+          <w:rFonts w:ascii="Arial" w:hAnsi="Arial" w:cs="Arial"/>
+        </w:rPr>
+        <w:t>Im „</w:t>
+      </w:r>
+      <w:r>
+        <w:rPr>
+          <w:rFonts w:ascii="Arial" w:hAnsi="Arial" w:cs="Arial"/>
+        </w:rPr>
+        <w:t>FlightBookingMainWindow“ kann der Benutzer drei Vorgänge starten:</w:t>
+      </w:r>
+    </w:p>
+    <w:p>
+      <w:pPr>
+        <w:pStyle w:val="Listenabsatz"/>
+        <w:numPr>
+          <w:ilvl w:val="0"/>
+          <w:numId w:val="1"/>
+        </w:numPr>
+        <w:rPr>
+          <w:rFonts w:ascii="Arial" w:hAnsi="Arial" w:cs="Arial"/>
+        </w:rPr>
+      </w:pPr>
+      <w:r>
+        <w:rPr>
+          <w:rFonts w:ascii="Arial" w:hAnsi="Arial" w:cs="Arial"/>
+        </w:rPr>
+        <w:lastRenderedPageBreak/>
+        <w:t>Logout</w:t>
+      </w:r>
+    </w:p>
+    <w:p>
+      <w:pPr>
+        <w:pStyle w:val="Listenabsatz"/>
+        <w:numPr>
+          <w:ilvl w:val="0"/>
+          <w:numId w:val="1"/>
+        </w:numPr>
+        <w:rPr>
+          <w:rFonts w:ascii="Arial" w:hAnsi="Arial" w:cs="Arial"/>
+        </w:rPr>
+      </w:pPr>
+      <w:r>
+        <w:rPr>
+          <w:rFonts w:ascii="Arial" w:hAnsi="Arial" w:cs="Arial"/>
+        </w:rPr>
+        <w:t>Ein „FlightBookingCreateWindow“ erstellen und öffnen</w:t>
+      </w:r>
+    </w:p>
+    <w:p>
+      <w:pPr>
+        <w:pStyle w:val="Listenabsatz"/>
+        <w:numPr>
+          <w:ilvl w:val="0"/>
+          <w:numId w:val="1"/>
+        </w:numPr>
+        <w:rPr>
+          <w:rFonts w:ascii="Arial" w:hAnsi="Arial" w:cs="Arial"/>
+        </w:rPr>
+      </w:pPr>
+      <w:r>
+        <w:rPr>
+          <w:rFonts w:ascii="Arial" w:hAnsi="Arial" w:cs="Arial"/>
+        </w:rPr>
+        <w:t>Ein „FlightBookingEditWindow“ erstellen und öffnen</w:t>
+      </w:r>
+    </w:p>
+    <w:p>
+      <w:pPr>
+        <w:rPr>
+          <w:rFonts w:ascii="Arial" w:hAnsi="Arial" w:cs="Arial"/>
+        </w:rPr>
+      </w:pPr>
+      <w:r>
+        <w:rPr>
+          <w:rFonts w:ascii="Arial" w:hAnsi="Arial" w:cs="Arial"/>
+        </w:rPr>
+        <w:t>Beim Logout erstellt das „FlightBookingMainWindow“ einen neuen „LoginWindow“ und schließt sich selbst.</w:t>
+      </w:r>
+    </w:p>
+    <w:p>
+      <w:pPr>
+        <w:rPr>
+          <w:rFonts w:ascii="Arial" w:hAnsi="Arial" w:cs="Arial"/>
+        </w:rPr>
+      </w:pPr>
+      <w:r>
+        <w:rPr>
+          <w:rFonts w:ascii="Arial" w:hAnsi="Arial" w:cs="Arial"/>
+        </w:rPr>
+        <w:t xml:space="preserve">Beim zweiten und dritten Vorgang wird über die „Create“-Schnittstelle der jeweiligen Fabrik, dass entsprechende </w:t>
+      </w:r>
+      <w:proofErr w:type="spellStart"/>
+      <w:r>
+        <w:rPr>
+          <w:rFonts w:ascii="Arial" w:hAnsi="Arial" w:cs="Arial"/>
+        </w:rPr>
+        <w:t>Window</w:t>
+      </w:r>
+      <w:proofErr w:type="spellEnd"/>
+      <w:r>
+        <w:rPr>
+          <w:rFonts w:ascii="Arial" w:hAnsi="Arial" w:cs="Arial"/>
+        </w:rPr>
+        <w:t xml:space="preserve">-Objekt initialisiert und vom „FlightBookingMainWindow“ geöffnet. </w:t>
+      </w:r>
+    </w:p>
+    <w:p>
+      <w:pPr>
+        <w:rPr>
+          <w:rFonts w:ascii="Arial" w:hAnsi="Arial" w:cs="Arial"/>
+        </w:rPr>
+      </w:pPr>
+      <w:r>
+        <w:rPr>
+          <w:rFonts w:ascii="Arial" w:hAnsi="Arial" w:cs="Arial"/>
+        </w:rPr>
+        <w:t xml:space="preserve">Alle dadurch geöffneten Fenster, werden vom „FlightBookingMainWindow“ in einer Liste verwaltet. Wird „FlightBookingMainWindow“ geschlossen, so werden alle </w:t>
+      </w:r>
+      <w:proofErr w:type="spellStart"/>
+      <w:r>
+        <w:rPr>
+          <w:rFonts w:ascii="Arial" w:hAnsi="Arial" w:cs="Arial"/>
+        </w:rPr>
+        <w:t>Window</w:t>
+      </w:r>
+      <w:proofErr w:type="spellEnd"/>
+      <w:r>
+        <w:rPr>
+          <w:rFonts w:ascii="Arial" w:hAnsi="Arial" w:cs="Arial"/>
+        </w:rPr>
+        <w:t>-Objekte in dieser Liste ebenfalls geschlossen.</w:t>
+      </w:r>
+    </w:p>
+    <w:p>
+      <w:pPr>
+        <w:rPr>
+          <w:rFonts w:ascii="Arial" w:hAnsi="Arial" w:cs="Arial"/>
+        </w:rPr>
+      </w:pPr>
+      <w:r>
+        <w:rPr>
+          <w:rFonts w:ascii="Arial" w:hAnsi="Arial" w:cs="Arial"/>
+        </w:rPr>
+        <w:t>Die Benötigten Objekte der Fabriken, werden dem „FlightBookingMainWindow“ über die Konstruktor Parameter injiziert.</w:t>
+      </w:r>
+    </w:p>
+    <w:p>
+      <w:pPr>
         <w:pStyle w:val="berschrift2"/>
         <w:rPr>
           <w:rFonts w:ascii="Arial" w:hAnsi="Arial" w:cs="Arial"/>
         </w:rPr>
       </w:pPr>
-      <w:bookmarkStart w:id="10" w:name="_Toc530505491"/>
+      <w:bookmarkStart w:id="10" w:name="_Toc530590680"/>
       <w:r>
         <w:rPr>
           <w:rFonts w:ascii="Arial" w:hAnsi="Arial" w:cs="Arial"/>
@@ -2849,6 +3760,184 @@
         <w:rPr>
           <w:rFonts w:ascii="Arial" w:hAnsi="Arial" w:cs="Arial"/>
         </w:rPr>
+        <w:t>FlightBookingCreateWindowFactory“</w:t>
+      </w:r>
+      <w:bookmarkEnd w:id="10"/>
+    </w:p>
+    <w:p>
+      <w:pPr>
+        <w:rPr>
+          <w:rFonts w:ascii="Arial" w:hAnsi="Arial" w:cs="Arial"/>
+        </w:rPr>
+      </w:pPr>
+      <w:r>
+        <w:rPr>
+          <w:rFonts w:ascii="Arial" w:hAnsi="Arial" w:cs="Arial"/>
+          <w:noProof/>
+        </w:rPr>
+        <w:drawing>
+          <wp:inline distT="0" distB="0" distL="0" distR="0">
+            <wp:extent cx="5760720" cy="3652520"/>
+            <wp:effectExtent l="0" t="0" r="0" b="5080"/>
+            <wp:docPr id="7" name="Grafik 7"/>
+            <wp:cNvGraphicFramePr>
+              <a:graphicFrameLocks xmlns:a="http://schemas.openxmlformats.org/drawingml/2006/main" noChangeAspect="1"/>
+            </wp:cNvGraphicFramePr>
+            <a:graphic xmlns:a="http://schemas.openxmlformats.org/drawingml/2006/main">
+              <a:graphicData uri="http://schemas.openxmlformats.org/drawingml/2006/picture">
+                <pic:pic xmlns:pic="http://schemas.openxmlformats.org/drawingml/2006/picture">
+                  <pic:nvPicPr>
+                    <pic:cNvPr id="7" name="FlightBookingCreateWindowFactory.png"/>
+                    <pic:cNvPicPr/>
+                  </pic:nvPicPr>
+                  <pic:blipFill>
+                    <a:blip r:embed="rId15">
+                      <a:extLst>
+                        <a:ext uri="{28A0092B-C50C-407E-A947-70E740481C1C}">
+                          <a14:useLocalDpi xmlns:a14="http://schemas.microsoft.com/office/drawing/2010/main" val="0"/>
+                        </a:ext>
+                      </a:extLst>
+                    </a:blip>
+                    <a:stretch>
+                      <a:fillRect/>
+                    </a:stretch>
+                  </pic:blipFill>
+                  <pic:spPr>
+                    <a:xfrm>
+                      <a:off x="0" y="0"/>
+                      <a:ext cx="5760720" cy="3652520"/>
+                    </a:xfrm>
+                    <a:prstGeom prst="rect">
+                      <a:avLst/>
+                    </a:prstGeom>
+                  </pic:spPr>
+                </pic:pic>
+              </a:graphicData>
+            </a:graphic>
+          </wp:inline>
+        </w:drawing>
+      </w:r>
+    </w:p>
+    <w:p>
+      <w:pPr>
+        <w:rPr>
+          <w:rFonts w:ascii="Arial" w:hAnsi="Arial" w:cs="Arial"/>
+        </w:rPr>
+      </w:pPr>
+      <w:r>
+        <w:rPr>
+          <w:rFonts w:ascii="Arial" w:hAnsi="Arial" w:cs="Arial"/>
+        </w:rPr>
+        <w:t>Um ein „FlightBookingCreateWindow“ zu erzeugen muss man ein „</w:t>
+      </w:r>
+      <w:proofErr w:type="spellStart"/>
+      <w:r>
+        <w:rPr>
+          <w:rFonts w:ascii="Arial" w:hAnsi="Arial" w:cs="Arial"/>
+        </w:rPr>
+        <w:t>IFlightBookingCreateViewModel</w:t>
+      </w:r>
+      <w:proofErr w:type="spellEnd"/>
+      <w:r>
+        <w:rPr>
+          <w:rFonts w:ascii="Arial" w:hAnsi="Arial" w:cs="Arial"/>
+        </w:rPr>
+        <w:t>“ über den Konstruktor injizieren. Eine Instanz dieses „</w:t>
+      </w:r>
+      <w:proofErr w:type="spellStart"/>
+      <w:r>
+        <w:rPr>
+          <w:rFonts w:ascii="Arial" w:hAnsi="Arial" w:cs="Arial"/>
+        </w:rPr>
+        <w:t>ViewModels</w:t>
+      </w:r>
+      <w:proofErr w:type="spellEnd"/>
+      <w:r>
+        <w:rPr>
+          <w:rFonts w:ascii="Arial" w:hAnsi="Arial" w:cs="Arial"/>
+        </w:rPr>
+        <w:t>“ wird ebenfalls von dieser Fabrik erzeugt. Die vom „</w:t>
+      </w:r>
+      <w:proofErr w:type="spellStart"/>
+      <w:r>
+        <w:rPr>
+          <w:rFonts w:ascii="Arial" w:hAnsi="Arial" w:cs="Arial"/>
+        </w:rPr>
+        <w:t>ViewModel</w:t>
+      </w:r>
+      <w:proofErr w:type="spellEnd"/>
+      <w:r>
+        <w:rPr>
+          <w:rFonts w:ascii="Arial" w:hAnsi="Arial" w:cs="Arial"/>
+        </w:rPr>
+        <w:t xml:space="preserve">“ benötigten Abhängigkeiten werden ebenfalls von der Fabrik erzeugt. Von jeder konkreten Klasse (im Diagramm sichtbar) wird von der </w:t>
+      </w:r>
+      <w:r>
+        <w:rPr>
+          <w:rFonts w:ascii="Arial" w:hAnsi="Arial" w:cs="Arial"/>
+        </w:rPr>
+        <w:t>„</w:t>
+      </w:r>
+      <w:proofErr w:type="spellStart"/>
+      <w:r>
+        <w:rPr>
+          <w:rFonts w:ascii="Arial" w:hAnsi="Arial" w:cs="Arial"/>
+        </w:rPr>
+        <w:t>FlightBookingCreateWindowFactorySAP</w:t>
+      </w:r>
+      <w:proofErr w:type="spellEnd"/>
+      <w:r>
+        <w:rPr>
+          <w:rFonts w:ascii="Arial" w:hAnsi="Arial" w:cs="Arial"/>
+        </w:rPr>
+        <w:t>“</w:t>
+      </w:r>
+      <w:r>
+        <w:rPr>
+          <w:rFonts w:ascii="Arial" w:hAnsi="Arial" w:cs="Arial"/>
+        </w:rPr>
+        <w:t xml:space="preserve"> eine Instanz erzeugt.</w:t>
+      </w:r>
+      <w:r>
+        <w:rPr>
+          <w:rFonts w:ascii="Arial" w:hAnsi="Arial" w:cs="Arial"/>
+        </w:rPr>
+        <w:t xml:space="preserve"> Die konkreten Klassen </w:t>
+      </w:r>
+      <w:proofErr w:type="gramStart"/>
+      <w:r>
+        <w:rPr>
+          <w:rFonts w:ascii="Arial" w:hAnsi="Arial" w:cs="Arial"/>
+        </w:rPr>
+        <w:t>wurde</w:t>
+      </w:r>
+      <w:proofErr w:type="gramEnd"/>
+      <w:r>
+        <w:rPr>
+          <w:rFonts w:ascii="Arial" w:hAnsi="Arial" w:cs="Arial"/>
+        </w:rPr>
+        <w:t xml:space="preserve"> so ausgewählt, damit diese Software mit einem SAP-System über BAPI-Schnittstellen kommuniziert.</w:t>
+      </w:r>
+    </w:p>
+    <w:p>
+      <w:pPr>
+        <w:pStyle w:val="berschrift2"/>
+        <w:rPr>
+          <w:rFonts w:ascii="Arial" w:hAnsi="Arial" w:cs="Arial"/>
+        </w:rPr>
+      </w:pPr>
+      <w:bookmarkStart w:id="11" w:name="_Toc530590681"/>
+      <w:r>
+        <w:rPr>
+          <w:rFonts w:ascii="Arial" w:hAnsi="Arial" w:cs="Arial"/>
+        </w:rPr>
+        <w:lastRenderedPageBreak/>
+        <w:t>„</w:t>
+      </w:r>
+      <w:r>
+        <w:rPr>
+          <w:rFonts w:ascii="Arial" w:hAnsi="Arial" w:cs="Arial"/>
+        </w:rPr>
         <w:t>FlightBookingCreateViewModel</w:t>
       </w:r>
       <w:r>
@@ -2857,7 +3946,336 @@
         </w:rPr>
         <w:t>“</w:t>
       </w:r>
-      <w:bookmarkEnd w:id="10"/>
+      <w:bookmarkEnd w:id="11"/>
+    </w:p>
+    <w:p>
+      <w:pPr>
+        <w:rPr>
+          <w:rFonts w:ascii="Arial" w:hAnsi="Arial" w:cs="Arial"/>
+        </w:rPr>
+      </w:pPr>
+      <w:r>
+        <w:rPr>
+          <w:rFonts w:ascii="Arial" w:hAnsi="Arial" w:cs="Arial"/>
+          <w:noProof/>
+        </w:rPr>
+        <w:drawing>
+          <wp:inline distT="0" distB="0" distL="0" distR="0">
+            <wp:extent cx="5353797" cy="4629796"/>
+            <wp:effectExtent l="0" t="0" r="0" b="0"/>
+            <wp:docPr id="8" name="Grafik 8"/>
+            <wp:cNvGraphicFramePr>
+              <a:graphicFrameLocks xmlns:a="http://schemas.openxmlformats.org/drawingml/2006/main" noChangeAspect="1"/>
+            </wp:cNvGraphicFramePr>
+            <a:graphic xmlns:a="http://schemas.openxmlformats.org/drawingml/2006/main">
+              <a:graphicData uri="http://schemas.openxmlformats.org/drawingml/2006/picture">
+                <pic:pic xmlns:pic="http://schemas.openxmlformats.org/drawingml/2006/picture">
+                  <pic:nvPicPr>
+                    <pic:cNvPr id="8" name="CreateViewModel.png"/>
+                    <pic:cNvPicPr/>
+                  </pic:nvPicPr>
+                  <pic:blipFill>
+                    <a:blip r:embed="rId16">
+                      <a:extLst>
+                        <a:ext uri="{28A0092B-C50C-407E-A947-70E740481C1C}">
+                          <a14:useLocalDpi xmlns:a14="http://schemas.microsoft.com/office/drawing/2010/main" val="0"/>
+                        </a:ext>
+                      </a:extLst>
+                    </a:blip>
+                    <a:stretch>
+                      <a:fillRect/>
+                    </a:stretch>
+                  </pic:blipFill>
+                  <pic:spPr>
+                    <a:xfrm>
+                      <a:off x="0" y="0"/>
+                      <a:ext cx="5353797" cy="4629796"/>
+                    </a:xfrm>
+                    <a:prstGeom prst="rect">
+                      <a:avLst/>
+                    </a:prstGeom>
+                  </pic:spPr>
+                </pic:pic>
+              </a:graphicData>
+            </a:graphic>
+          </wp:inline>
+        </w:drawing>
+      </w:r>
+    </w:p>
+    <w:p>
+      <w:pPr>
+        <w:rPr>
+          <w:rFonts w:ascii="Arial" w:hAnsi="Arial" w:cs="Arial"/>
+        </w:rPr>
+      </w:pPr>
+      <w:r>
+        <w:rPr>
+          <w:rFonts w:ascii="Arial" w:hAnsi="Arial" w:cs="Arial"/>
+        </w:rPr>
+        <w:t xml:space="preserve">Sämtliche </w:t>
+      </w:r>
+      <w:r>
+        <w:rPr>
+          <w:rFonts w:ascii="Arial" w:hAnsi="Arial" w:cs="Arial"/>
+        </w:rPr>
+        <w:t>eingaben des Benutzers im „FlightBookingCreateWindow“ sind an Eigenschaften oder Methoden von „</w:t>
+      </w:r>
+      <w:proofErr w:type="spellStart"/>
+      <w:r>
+        <w:rPr>
+          <w:rFonts w:ascii="Arial" w:hAnsi="Arial" w:cs="Arial"/>
+        </w:rPr>
+        <w:t>IFlightBookingCreateViewModel</w:t>
+      </w:r>
+      <w:proofErr w:type="spellEnd"/>
+      <w:r>
+        <w:rPr>
+          <w:rFonts w:ascii="Arial" w:hAnsi="Arial" w:cs="Arial"/>
+        </w:rPr>
+        <w:t xml:space="preserve">“ gebunden. Die </w:t>
+      </w:r>
+      <w:proofErr w:type="spellStart"/>
+      <w:r>
+        <w:rPr>
+          <w:rFonts w:ascii="Arial" w:hAnsi="Arial" w:cs="Arial"/>
+        </w:rPr>
+        <w:t>implementierung</w:t>
+      </w:r>
+      <w:proofErr w:type="spellEnd"/>
+      <w:r>
+        <w:rPr>
+          <w:rFonts w:ascii="Arial" w:hAnsi="Arial" w:cs="Arial"/>
+        </w:rPr>
+        <w:t xml:space="preserve"> „</w:t>
+      </w:r>
+      <w:proofErr w:type="spellStart"/>
+      <w:r>
+        <w:rPr>
+          <w:rFonts w:ascii="Arial" w:hAnsi="Arial" w:cs="Arial"/>
+        </w:rPr>
+        <w:t>FlightBookingCreateViewModelImpl</w:t>
+      </w:r>
+      <w:proofErr w:type="spellEnd"/>
+      <w:r>
+        <w:rPr>
+          <w:rFonts w:ascii="Arial" w:hAnsi="Arial" w:cs="Arial"/>
+        </w:rPr>
+        <w:t>“ delegiert das Setzen und Abfragen der Eigenschaften an ihre Entsprechende Abhängigkeit. Diese übernehmen dann die Validierung der zu setzenden Werte und wer</w:t>
+      </w:r>
+      <w:r>
+        <w:rPr>
+          <w:rFonts w:ascii="Arial" w:hAnsi="Arial" w:cs="Arial"/>
+        </w:rPr>
+        <w:t>f</w:t>
+      </w:r>
+      <w:r>
+        <w:rPr>
+          <w:rFonts w:ascii="Arial" w:hAnsi="Arial" w:cs="Arial"/>
+        </w:rPr>
+        <w:t xml:space="preserve">en eine </w:t>
+      </w:r>
+      <w:proofErr w:type="spellStart"/>
+      <w:r>
+        <w:rPr>
+          <w:rFonts w:ascii="Arial" w:hAnsi="Arial" w:cs="Arial"/>
+        </w:rPr>
+        <w:t>Exception</w:t>
+      </w:r>
+      <w:proofErr w:type="spellEnd"/>
+      <w:r>
+        <w:rPr>
+          <w:rFonts w:ascii="Arial" w:hAnsi="Arial" w:cs="Arial"/>
+        </w:rPr>
+        <w:t xml:space="preserve"> in Fehlerfälle.</w:t>
+      </w:r>
+    </w:p>
+    <w:p>
+      <w:pPr>
+        <w:rPr>
+          <w:rFonts w:ascii="Arial" w:hAnsi="Arial" w:cs="Arial"/>
+        </w:rPr>
+      </w:pPr>
+      <w:r>
+        <w:rPr>
+          <w:rFonts w:ascii="Arial" w:hAnsi="Arial" w:cs="Arial"/>
+        </w:rPr>
+        <w:t>Die „</w:t>
+      </w:r>
+      <w:proofErr w:type="spellStart"/>
+      <w:r>
+        <w:rPr>
+          <w:rFonts w:ascii="Arial" w:hAnsi="Arial" w:cs="Arial"/>
+        </w:rPr>
+        <w:t>DoFlightSearch</w:t>
+      </w:r>
+      <w:proofErr w:type="spellEnd"/>
+      <w:r>
+        <w:rPr>
+          <w:rFonts w:ascii="Arial" w:hAnsi="Arial" w:cs="Arial"/>
+        </w:rPr>
+        <w:t>“- und „</w:t>
+      </w:r>
+      <w:proofErr w:type="spellStart"/>
+      <w:r>
+        <w:rPr>
+          <w:rFonts w:ascii="Arial" w:hAnsi="Arial" w:cs="Arial"/>
+        </w:rPr>
+        <w:t>DoCreateFlightBooking</w:t>
+      </w:r>
+      <w:proofErr w:type="spellEnd"/>
+      <w:r>
+        <w:rPr>
+          <w:rFonts w:ascii="Arial" w:hAnsi="Arial" w:cs="Arial"/>
+        </w:rPr>
+        <w:t>“-Methoden delegieren an die Schnittstellen „</w:t>
+      </w:r>
+      <w:proofErr w:type="spellStart"/>
+      <w:r>
+        <w:rPr>
+          <w:rFonts w:ascii="Arial" w:hAnsi="Arial" w:cs="Arial"/>
+        </w:rPr>
+        <w:t>Retrieve</w:t>
+      </w:r>
+      <w:proofErr w:type="spellEnd"/>
+      <w:r>
+        <w:rPr>
+          <w:rFonts w:ascii="Arial" w:hAnsi="Arial" w:cs="Arial"/>
+        </w:rPr>
+        <w:t>“ von „</w:t>
+      </w:r>
+      <w:proofErr w:type="spellStart"/>
+      <w:r>
+        <w:rPr>
+          <w:rFonts w:ascii="Arial" w:hAnsi="Arial" w:cs="Arial"/>
+        </w:rPr>
+        <w:t>IFlightFactory</w:t>
+      </w:r>
+      <w:proofErr w:type="spellEnd"/>
+      <w:r>
+        <w:rPr>
+          <w:rFonts w:ascii="Arial" w:hAnsi="Arial" w:cs="Arial"/>
+        </w:rPr>
+        <w:t>“ und an „Create“ von „</w:t>
+      </w:r>
+      <w:proofErr w:type="spellStart"/>
+      <w:r>
+        <w:rPr>
+          <w:rFonts w:ascii="Arial" w:hAnsi="Arial" w:cs="Arial"/>
+        </w:rPr>
+        <w:t>IFlightBookingFactory</w:t>
+      </w:r>
+      <w:proofErr w:type="spellEnd"/>
+      <w:r>
+        <w:rPr>
+          <w:rFonts w:ascii="Arial" w:hAnsi="Arial" w:cs="Arial"/>
+        </w:rPr>
+        <w:t>“ weiter.</w:t>
+      </w:r>
+    </w:p>
+    <w:p>
+      <w:pPr>
+        <w:rPr>
+          <w:rFonts w:ascii="Arial" w:hAnsi="Arial" w:cs="Arial"/>
+        </w:rPr>
+      </w:pPr>
+      <w:r>
+        <w:rPr>
+          <w:rFonts w:ascii="Arial" w:hAnsi="Arial" w:cs="Arial"/>
+        </w:rPr>
+        <w:t>Das „</w:t>
+      </w:r>
+      <w:proofErr w:type="spellStart"/>
+      <w:r>
+        <w:rPr>
+          <w:rFonts w:ascii="Arial" w:hAnsi="Arial" w:cs="Arial"/>
+        </w:rPr>
+        <w:t>ViewModel</w:t>
+      </w:r>
+      <w:proofErr w:type="spellEnd"/>
+      <w:r>
+        <w:rPr>
+          <w:rFonts w:ascii="Arial" w:hAnsi="Arial" w:cs="Arial"/>
+        </w:rPr>
+        <w:t xml:space="preserve">“ fängt </w:t>
+      </w:r>
+      <w:proofErr w:type="spellStart"/>
+      <w:r>
+        <w:rPr>
+          <w:rFonts w:ascii="Arial" w:hAnsi="Arial" w:cs="Arial"/>
+        </w:rPr>
+        <w:t>Exceptions</w:t>
+      </w:r>
+      <w:proofErr w:type="spellEnd"/>
+      <w:r>
+        <w:rPr>
+          <w:rFonts w:ascii="Arial" w:hAnsi="Arial" w:cs="Arial"/>
+        </w:rPr>
+        <w:t xml:space="preserve"> </w:t>
+      </w:r>
+      <w:r>
+        <w:rPr>
+          <w:rFonts w:ascii="Arial" w:hAnsi="Arial" w:cs="Arial"/>
+        </w:rPr>
+        <w:t xml:space="preserve">von ihren Abhängigkeiten </w:t>
+      </w:r>
+      <w:r>
+        <w:rPr>
+          <w:rFonts w:ascii="Arial" w:hAnsi="Arial" w:cs="Arial"/>
+        </w:rPr>
+        <w:t>ab und ers</w:t>
+      </w:r>
+      <w:r>
+        <w:rPr>
+          <w:rFonts w:ascii="Arial" w:hAnsi="Arial" w:cs="Arial"/>
+        </w:rPr>
+        <w:t>tellt</w:t>
+      </w:r>
+      <w:r>
+        <w:rPr>
+          <w:rFonts w:ascii="Arial" w:hAnsi="Arial" w:cs="Arial"/>
+        </w:rPr>
+        <w:t xml:space="preserve"> dazu eine neue „</w:t>
+      </w:r>
+      <w:proofErr w:type="spellStart"/>
+      <w:r>
+        <w:rPr>
+          <w:rFonts w:ascii="Arial" w:hAnsi="Arial" w:cs="Arial"/>
+        </w:rPr>
+        <w:t>OperationResult</w:t>
+      </w:r>
+      <w:proofErr w:type="spellEnd"/>
+      <w:r>
+        <w:rPr>
+          <w:rFonts w:ascii="Arial" w:hAnsi="Arial" w:cs="Arial"/>
+        </w:rPr>
+        <w:t>“ und setz</w:t>
+      </w:r>
+      <w:r>
+        <w:rPr>
+          <w:rFonts w:ascii="Arial" w:hAnsi="Arial" w:cs="Arial"/>
+        </w:rPr>
+        <w:t>t</w:t>
+      </w:r>
+      <w:r>
+        <w:rPr>
+          <w:rFonts w:ascii="Arial" w:hAnsi="Arial" w:cs="Arial"/>
+        </w:rPr>
+        <w:t xml:space="preserve"> die „</w:t>
+      </w:r>
+      <w:proofErr w:type="spellStart"/>
+      <w:r>
+        <w:rPr>
+          <w:rFonts w:ascii="Arial" w:hAnsi="Arial" w:cs="Arial"/>
+        </w:rPr>
+        <w:t>OperationResult</w:t>
+      </w:r>
+      <w:proofErr w:type="spellEnd"/>
+      <w:r>
+        <w:rPr>
+          <w:rFonts w:ascii="Arial" w:hAnsi="Arial" w:cs="Arial"/>
+        </w:rPr>
+        <w:t>“-Eigenschaft damit.</w:t>
+      </w:r>
     </w:p>
     <w:p>
       <w:pPr>
@@ -2866,7 +4284,105 @@
           <w:rFonts w:ascii="Arial" w:hAnsi="Arial" w:cs="Arial"/>
         </w:rPr>
       </w:pPr>
-      <w:bookmarkStart w:id="11" w:name="_Toc530505492"/>
+      <w:bookmarkStart w:id="12" w:name="_Toc530590682"/>
+      <w:r>
+        <w:rPr>
+          <w:rFonts w:ascii="Arial" w:hAnsi="Arial" w:cs="Arial"/>
+        </w:rPr>
+        <w:lastRenderedPageBreak/>
+        <w:t>„FlightBookingEditWindowFactory“</w:t>
+      </w:r>
+      <w:bookmarkEnd w:id="12"/>
+    </w:p>
+    <w:p>
+      <w:pPr>
+        <w:rPr>
+          <w:rFonts w:ascii="Arial" w:hAnsi="Arial" w:cs="Arial"/>
+        </w:rPr>
+      </w:pPr>
+      <w:r>
+        <w:rPr>
+          <w:rFonts w:ascii="Arial" w:hAnsi="Arial" w:cs="Arial"/>
+          <w:noProof/>
+        </w:rPr>
+        <w:drawing>
+          <wp:inline distT="0" distB="0" distL="0" distR="0">
+            <wp:extent cx="5760720" cy="3575050"/>
+            <wp:effectExtent l="0" t="0" r="0" b="6350"/>
+            <wp:docPr id="10" name="Grafik 10"/>
+            <wp:cNvGraphicFramePr>
+              <a:graphicFrameLocks xmlns:a="http://schemas.openxmlformats.org/drawingml/2006/main" noChangeAspect="1"/>
+            </wp:cNvGraphicFramePr>
+            <a:graphic xmlns:a="http://schemas.openxmlformats.org/drawingml/2006/main">
+              <a:graphicData uri="http://schemas.openxmlformats.org/drawingml/2006/picture">
+                <pic:pic xmlns:pic="http://schemas.openxmlformats.org/drawingml/2006/picture">
+                  <pic:nvPicPr>
+                    <pic:cNvPr id="10" name="EditWindowFactory.png"/>
+                    <pic:cNvPicPr/>
+                  </pic:nvPicPr>
+                  <pic:blipFill>
+                    <a:blip r:embed="rId17">
+                      <a:extLst>
+                        <a:ext uri="{28A0092B-C50C-407E-A947-70E740481C1C}">
+                          <a14:useLocalDpi xmlns:a14="http://schemas.microsoft.com/office/drawing/2010/main" val="0"/>
+                        </a:ext>
+                      </a:extLst>
+                    </a:blip>
+                    <a:stretch>
+                      <a:fillRect/>
+                    </a:stretch>
+                  </pic:blipFill>
+                  <pic:spPr>
+                    <a:xfrm>
+                      <a:off x="0" y="0"/>
+                      <a:ext cx="5760720" cy="3575050"/>
+                    </a:xfrm>
+                    <a:prstGeom prst="rect">
+                      <a:avLst/>
+                    </a:prstGeom>
+                  </pic:spPr>
+                </pic:pic>
+              </a:graphicData>
+            </a:graphic>
+          </wp:inline>
+        </w:drawing>
+      </w:r>
+    </w:p>
+    <w:p>
+      <w:pPr>
+        <w:rPr>
+          <w:rFonts w:ascii="Arial" w:hAnsi="Arial" w:cs="Arial"/>
+        </w:rPr>
+      </w:pPr>
+      <w:r>
+        <w:rPr>
+          <w:rFonts w:ascii="Arial" w:hAnsi="Arial" w:cs="Arial"/>
+        </w:rPr>
+        <w:t>Die Factory für das „FlightBookingEditWindow“ verhält sich analog zu dem der „FlightBookingCreateWindowFactory</w:t>
+      </w:r>
+      <w:r>
+        <w:rPr>
+          <w:rFonts w:ascii="Arial" w:hAnsi="Arial" w:cs="Arial"/>
+        </w:rPr>
+        <w:t>“</w:t>
+      </w:r>
+      <w:r>
+        <w:rPr>
+          <w:rFonts w:ascii="Arial" w:hAnsi="Arial" w:cs="Arial"/>
+        </w:rPr>
+        <w:t>.</w:t>
+      </w:r>
+      <w:bookmarkStart w:id="13" w:name="_GoBack"/>
+      <w:bookmarkEnd w:id="13"/>
+    </w:p>
+    <w:p>
+      <w:pPr>
+        <w:pStyle w:val="berschrift2"/>
+        <w:rPr>
+          <w:rFonts w:ascii="Arial" w:hAnsi="Arial" w:cs="Arial"/>
+        </w:rPr>
+      </w:pPr>
+      <w:bookmarkStart w:id="14" w:name="_Toc530590683"/>
       <w:r>
         <w:rPr>
           <w:rFonts w:ascii="Arial" w:hAnsi="Arial" w:cs="Arial"/>
@@ -2877,7 +4393,19 @@
         <w:rPr>
           <w:rFonts w:ascii="Arial" w:hAnsi="Arial" w:cs="Arial"/>
         </w:rPr>
-        <w:t>FlightBookingEditVIewModel</w:t>
+        <w:t>FlightBookingEditV</w:t>
+      </w:r>
+      <w:r>
+        <w:rPr>
+          <w:rFonts w:ascii="Arial" w:hAnsi="Arial" w:cs="Arial"/>
+        </w:rPr>
+        <w:t>i</w:t>
+      </w:r>
+      <w:r>
+        <w:rPr>
+          <w:rFonts w:ascii="Arial" w:hAnsi="Arial" w:cs="Arial"/>
+        </w:rPr>
+        <w:t>ewModel</w:t>
       </w:r>
       <w:r>
         <w:rPr>
@@ -2885,7 +4413,7 @@
         </w:rPr>
         <w:t>“</w:t>
       </w:r>
-      <w:bookmarkEnd w:id="11"/>
+      <w:bookmarkEnd w:id="14"/>
     </w:p>
     <w:p>
       <w:pPr>
@@ -2894,9 +4422,9 @@
           <w:rFonts w:ascii="Arial" w:hAnsi="Arial" w:cs="Arial"/>
         </w:rPr>
       </w:pPr>
-      <w:bookmarkStart w:id="12" w:name="_„FlightBookingFactory“"/>
-      <w:bookmarkStart w:id="13" w:name="_Toc530505493"/>
-      <w:bookmarkEnd w:id="12"/>
+      <w:bookmarkStart w:id="15" w:name="_„FlightBookingFactory“"/>
+      <w:bookmarkStart w:id="16" w:name="_Toc530590684"/>
+      <w:bookmarkEnd w:id="15"/>
       <w:r>
         <w:rPr>
           <w:rFonts w:ascii="Arial" w:hAnsi="Arial" w:cs="Arial"/>
@@ -2915,7 +4443,7 @@
         </w:rPr>
         <w:t>“</w:t>
       </w:r>
-      <w:bookmarkEnd w:id="13"/>
+      <w:bookmarkEnd w:id="16"/>
     </w:p>
     <w:p>
       <w:pPr>
@@ -2924,9 +4452,9 @@
           <w:rFonts w:ascii="Arial" w:hAnsi="Arial" w:cs="Arial"/>
         </w:rPr>
       </w:pPr>
-      <w:bookmarkStart w:id="14" w:name="_„FlightBooking“"/>
-      <w:bookmarkStart w:id="15" w:name="_Toc530505494"/>
-      <w:bookmarkEnd w:id="14"/>
+      <w:bookmarkStart w:id="17" w:name="_„FlightBooking“"/>
+      <w:bookmarkStart w:id="18" w:name="_Toc530590685"/>
+      <w:bookmarkEnd w:id="17"/>
       <w:r>
         <w:rPr>
           <w:rFonts w:ascii="Arial" w:hAnsi="Arial" w:cs="Arial"/>
@@ -2945,7 +4473,7 @@
         </w:rPr>
         <w:t>“</w:t>
       </w:r>
-      <w:bookmarkEnd w:id="15"/>
+      <w:bookmarkEnd w:id="18"/>
     </w:p>
     <w:p>
       <w:pPr>
@@ -2954,9 +4482,9 @@
           <w:rFonts w:ascii="Arial" w:hAnsi="Arial" w:cs="Arial"/>
         </w:rPr>
       </w:pPr>
-      <w:bookmarkStart w:id="16" w:name="_Toc530505495"/>
-      <w:bookmarkStart w:id="17" w:name="_„FlightFactory“"/>
-      <w:bookmarkEnd w:id="17"/>
+      <w:bookmarkStart w:id="19" w:name="_„FlightFactory“"/>
+      <w:bookmarkStart w:id="20" w:name="_Toc530590686"/>
+      <w:bookmarkEnd w:id="19"/>
       <w:r>
         <w:rPr>
           <w:rFonts w:ascii="Arial" w:hAnsi="Arial" w:cs="Arial"/>
@@ -2975,7 +4503,7 @@
         </w:rPr>
         <w:t>“</w:t>
       </w:r>
-      <w:bookmarkEnd w:id="16"/>
+      <w:bookmarkEnd w:id="20"/>
     </w:p>
     <w:p>
       <w:pPr>
@@ -2984,14 +4512,51 @@
           <w:rFonts w:ascii="Arial" w:hAnsi="Arial" w:cs="Arial"/>
         </w:rPr>
       </w:pPr>
-      <w:bookmarkStart w:id="18" w:name="_Toc530505496"/>
+      <w:bookmarkStart w:id="21" w:name="_Toc530590687"/>
       <w:r>
         <w:rPr>
           <w:rFonts w:ascii="Arial" w:hAnsi="Arial" w:cs="Arial"/>
         </w:rPr>
         <w:t>Problem mit BapiServiceTransactionCommit</w:t>
       </w:r>
-      <w:bookmarkEnd w:id="18"/>
+      <w:bookmarkEnd w:id="21"/>
+    </w:p>
+    <w:p>
+      <w:pPr>
+        <w:rPr>
+          <w:rFonts w:ascii="Arial" w:hAnsi="Arial" w:cs="Arial"/>
+        </w:rPr>
+      </w:pPr>
+      <w:r>
+        <w:rPr>
+          <w:rFonts w:ascii="Arial" w:hAnsi="Arial" w:cs="Arial"/>
+        </w:rPr>
+        <w:t xml:space="preserve">Führt man über eine BAPI-Schnittstelle eine schreibende Methode aus, so werden die Änderungen nicht direkt übernommen und auf die Datenbank geschrieben. Man müsste nach Ausführung der schreibenden Methode die „BapiServiceTransactionCommit“-Methode ausführen. Allerdings wird die „BapiServiceTransactionCommit“-Methode scheinbar nicht ausgeführt, da auch nach Aufruf dieser Methode die Änderungen nicht übernommen sind. Laut BAPI-Dokumentation muss die Antwort der „BapiServiceTransactionCommit“-Methode enthalten, ob sich erfolgreich, fehlerhaft oder </w:t>
+      </w:r>
+      <w:r>
+        <w:rPr>
+          <w:rFonts w:ascii="Arial" w:hAnsi="Arial" w:cs="Arial"/>
+        </w:rPr>
+        <w:t>ähnliches verlaufen ist, stattdessen ist die Antwort leer.</w:t>
+      </w:r>
+      <w:r>
+        <w:rPr>
+          <w:rFonts w:ascii="Arial" w:hAnsi="Arial" w:cs="Arial"/>
+        </w:rPr>
+        <w:t xml:space="preserve"> Daher werden die Änderungen durch einen Benutzer vom SAP-System</w:t>
+      </w:r>
+      <w:r>
+        <w:rPr>
+          <w:rFonts w:ascii="Arial" w:hAnsi="Arial" w:cs="Arial"/>
+        </w:rPr>
+        <w:t xml:space="preserve"> nicht</w:t>
+      </w:r>
+      <w:r>
+        <w:rPr>
+          <w:rFonts w:ascii="Arial" w:hAnsi="Arial" w:cs="Arial"/>
+        </w:rPr>
+        <w:t xml:space="preserve"> übernommen.</w:t>
+      </w:r>
     </w:p>
     <w:p>
       <w:pPr>
@@ -3000,14 +4565,15 @@
           <w:rFonts w:ascii="Arial" w:hAnsi="Arial" w:cs="Arial"/>
         </w:rPr>
       </w:pPr>
-      <w:bookmarkStart w:id="19" w:name="_Toc530505497"/>
-      <w:r>
-        <w:rPr>
-          <w:rFonts w:ascii="Arial" w:hAnsi="Arial" w:cs="Arial"/>
-        </w:rPr>
+      <w:bookmarkStart w:id="22" w:name="_Toc530590688"/>
+      <w:r>
+        <w:rPr>
+          <w:rFonts w:ascii="Arial" w:hAnsi="Arial" w:cs="Arial"/>
+        </w:rPr>
+        <w:lastRenderedPageBreak/>
         <w:t>Handbuch</w:t>
       </w:r>
-      <w:bookmarkEnd w:id="19"/>
+      <w:bookmarkEnd w:id="22"/>
     </w:p>
     <w:p>
       <w:pPr>
@@ -3016,14 +4582,14 @@
           <w:rFonts w:ascii="Arial" w:hAnsi="Arial" w:cs="Arial"/>
         </w:rPr>
       </w:pPr>
-      <w:bookmarkStart w:id="20" w:name="_Toc530505498"/>
+      <w:bookmarkStart w:id="23" w:name="_Toc530590689"/>
       <w:r>
         <w:rPr>
           <w:rFonts w:ascii="Arial" w:hAnsi="Arial" w:cs="Arial"/>
         </w:rPr>
         <w:t>Login</w:t>
       </w:r>
-      <w:bookmarkEnd w:id="20"/>
+      <w:bookmarkEnd w:id="23"/>
     </w:p>
     <w:p>
       <w:pPr>
@@ -3032,14 +4598,16 @@
           <w:rFonts w:ascii="Arial" w:hAnsi="Arial" w:cs="Arial"/>
         </w:rPr>
       </w:pPr>
-      <w:bookmarkStart w:id="21" w:name="_Flüge_suchen"/>
-      <w:bookmarkEnd w:id="21"/>
+      <w:bookmarkStart w:id="24" w:name="_Flüge_suchen"/>
+      <w:bookmarkStart w:id="25" w:name="_Toc530590690"/>
+      <w:bookmarkEnd w:id="24"/>
       <w:r>
         <w:rPr>
           <w:rFonts w:ascii="Arial" w:hAnsi="Arial" w:cs="Arial"/>
         </w:rPr>
         <w:t>Flüge suchen</w:t>
       </w:r>
+      <w:bookmarkEnd w:id="25"/>
     </w:p>
     <w:p>
       <w:pPr>
@@ -3048,16 +4616,16 @@
           <w:rFonts w:ascii="Arial" w:hAnsi="Arial" w:cs="Arial"/>
         </w:rPr>
       </w:pPr>
-      <w:bookmarkStart w:id="22" w:name="_Flugbuchung_erstellen"/>
-      <w:bookmarkStart w:id="23" w:name="_Toc530505499"/>
-      <w:bookmarkEnd w:id="22"/>
+      <w:bookmarkStart w:id="26" w:name="_Flugbuchung_erstellen"/>
+      <w:bookmarkStart w:id="27" w:name="_Toc530590691"/>
+      <w:bookmarkEnd w:id="26"/>
       <w:r>
         <w:rPr>
           <w:rFonts w:ascii="Arial" w:hAnsi="Arial" w:cs="Arial"/>
         </w:rPr>
         <w:t>Flugbuchung erstellen</w:t>
       </w:r>
-      <w:bookmarkEnd w:id="23"/>
+      <w:bookmarkEnd w:id="27"/>
     </w:p>
     <w:p>
       <w:pPr>
@@ -3066,9 +4634,9 @@
           <w:rFonts w:ascii="Arial" w:hAnsi="Arial" w:cs="Arial"/>
         </w:rPr>
       </w:pPr>
-      <w:bookmarkStart w:id="24" w:name="_Toc530505500"/>
-      <w:bookmarkStart w:id="25" w:name="_Flugbuchung_suchen"/>
-      <w:bookmarkEnd w:id="25"/>
+      <w:bookmarkStart w:id="28" w:name="_Flugbuchung_suchen"/>
+      <w:bookmarkStart w:id="29" w:name="_Toc530590692"/>
+      <w:bookmarkEnd w:id="28"/>
       <w:r>
         <w:rPr>
           <w:rFonts w:ascii="Arial" w:hAnsi="Arial" w:cs="Arial"/>
@@ -3087,7 +4655,7 @@
         </w:rPr>
         <w:t xml:space="preserve"> suchen</w:t>
       </w:r>
-      <w:bookmarkEnd w:id="24"/>
+      <w:bookmarkEnd w:id="29"/>
     </w:p>
     <w:p>
       <w:pPr>
@@ -3096,16 +4664,16 @@
           <w:rFonts w:ascii="Arial" w:hAnsi="Arial" w:cs="Arial"/>
         </w:rPr>
       </w:pPr>
-      <w:bookmarkStart w:id="26" w:name="_Flugbuchung_bestätigen"/>
-      <w:bookmarkStart w:id="27" w:name="_Toc530505501"/>
-      <w:bookmarkEnd w:id="26"/>
+      <w:bookmarkStart w:id="30" w:name="_Flugbuchung_bestätigen"/>
+      <w:bookmarkStart w:id="31" w:name="_Toc530590693"/>
+      <w:bookmarkEnd w:id="30"/>
       <w:r>
         <w:rPr>
           <w:rFonts w:ascii="Arial" w:hAnsi="Arial" w:cs="Arial"/>
         </w:rPr>
         <w:t>Flugbuchung bestätigen</w:t>
       </w:r>
-      <w:bookmarkEnd w:id="27"/>
+      <w:bookmarkEnd w:id="31"/>
     </w:p>
     <w:p>
       <w:pPr>
@@ -3114,19 +4682,19 @@
           <w:rFonts w:ascii="Arial" w:hAnsi="Arial" w:cs="Arial"/>
         </w:rPr>
       </w:pPr>
-      <w:bookmarkStart w:id="28" w:name="_Flugbuchung_stornieren"/>
-      <w:bookmarkStart w:id="29" w:name="_Toc530505502"/>
-      <w:bookmarkEnd w:id="28"/>
+      <w:bookmarkStart w:id="32" w:name="_Flugbuchung_stornieren"/>
+      <w:bookmarkStart w:id="33" w:name="_Toc530590694"/>
+      <w:bookmarkEnd w:id="32"/>
       <w:r>
         <w:rPr>
           <w:rFonts w:ascii="Arial" w:hAnsi="Arial" w:cs="Arial"/>
         </w:rPr>
         <w:t>Flugbuchung stornieren</w:t>
       </w:r>
-      <w:bookmarkEnd w:id="29"/>
+      <w:bookmarkEnd w:id="33"/>
     </w:p>
     <w:sectPr>
-      <w:footerReference w:type="default" r:id="rId11"/>
+      <w:footerReference w:type="default" r:id="rId18"/>
       <w:pgSz w:w="11906" w:h="16838"/>
       <w:pgMar w:top="1417" w:right="1417" w:bottom="1134" w:left="1417" w:header="708" w:footer="708" w:gutter="0"/>
       <w:pgNumType w:start="0"/>
@@ -3173,7 +4741,6 @@
         <w:docPartUnique/>
       </w:docPartObj>
     </w:sdtPr>
-    <w:sdtEndPr/>
     <w:sdtContent>
       <w:p>
         <w:pPr>
@@ -3229,6 +4796,103 @@
     </w:p>
   </w:footnote>
 </w:footnotes>
+</file>
+
+<file path=word/numbering.xml><?xml version="1.0" encoding="utf-8"?>
+<w:numbering xmlns:wpc="http://schemas.microsoft.com/office/word/2010/wordprocessingCanvas" xmlns:cx="http://schemas.microsoft.com/office/drawing/2014/chartex" xmlns:cx1="http://schemas.microsoft.com/office/drawing/2015/9/8/chartex" xmlns:cx2="http://schemas.microsoft.com/office/drawing/2015/10/21/chartex" xmlns:cx3="http://schemas.microsoft.com/office/drawing/2016/5/9/chartex" xmlns:cx4="http://schemas.microsoft.com/office/drawing/2016/5/10/chartex" xmlns:cx5="http://schemas.microsoft.com/office/drawing/2016/5/11/chartex" xmlns:cx6="http://schemas.microsoft.com/office/drawing/2016/5/12/chartex" xmlns:cx7="http://schemas.microsoft.com/office/drawing/2016/5/13/chartex" xmlns:cx8="http://schemas.microsoft.com/office/drawing/2016/5/14/chartex" xmlns:mc="http://schemas.openxmlformats.org/markup-compatibility/2006" xmlns:aink="http://schemas.microsoft.com/office/drawing/2016/ink" xmlns:am3d="http://schemas.microsoft.com/office/drawing/2017/model3d" xmlns:o="urn:schemas-microsoft-com:office:office" xmlns:r="http://schemas.openxmlformats.org/officeDocument/2006/relationships" xmlns:m="http://schemas.openxmlformats.org/officeDocument/2006/math" xmlns:v="urn:schemas-microsoft-com:vml" xmlns:wp14="http://schemas.microsoft.com/office/word/2010/wordprocessingDrawing" xmlns:wp="http://schemas.openxmlformats.org/drawingml/2006/wordprocessingDrawing" xmlns:w10="urn:schemas-microsoft-com:office:word" xmlns:w="http://schemas.openxmlformats.org/wordprocessingml/2006/main" xmlns:w14="http://schemas.microsoft.com/office/word/2010/wordml" xmlns:w15="http://schemas.microsoft.com/office/word/2012/wordml" xmlns:w16cid="http://schemas.microsoft.com/office/word/2016/wordml/cid" xmlns:w16se="http://schemas.microsoft.com/office/word/2015/wordml/symex" xmlns:wpg="http://schemas.microsoft.com/office/word/2010/wordprocessingGroup" xmlns:wpi="http://schemas.microsoft.com/office/word/2010/wordprocessingInk" xmlns:wne="http://schemas.microsoft.com/office/word/2006/wordml" xmlns:wps="http://schemas.microsoft.com/office/word/2010/wordprocessingShape" mc:Ignorable="w14 w15 w16se w16cid wp14">
+  <w:abstractNum w:abstractNumId="0" w15:restartNumberingAfterBreak="0">
+    <w:nsid w:val="365E73C2"/>
+    <w:multiLevelType w:val="hybridMultilevel"/>
+    <w:tmpl w:val="4426EE54"/>
+    <w:lvl w:ilvl="0" w:tplc="0407000F">
+      <w:start w:val="1"/>
+      <w:numFmt w:val="decimal"/>
+      <w:lvlText w:val="%1."/>
+      <w:lvlJc w:val="left"/>
+      <w:pPr>
+        <w:ind w:left="720" w:hanging="360"/>
+      </w:pPr>
+      <w:rPr>
+        <w:rFonts w:hint="default"/>
+      </w:rPr>
+    </w:lvl>
+    <w:lvl w:ilvl="1" w:tplc="04070019" w:tentative="1">
+      <w:start w:val="1"/>
+      <w:numFmt w:val="lowerLetter"/>
+      <w:lvlText w:val="%2."/>
+      <w:lvlJc w:val="left"/>
+      <w:pPr>
+        <w:ind w:left="1440" w:hanging="360"/>
+      </w:pPr>
+    </w:lvl>
+    <w:lvl w:ilvl="2" w:tplc="0407001B" w:tentative="1">
+      <w:start w:val="1"/>
+      <w:numFmt w:val="lowerRoman"/>
+      <w:lvlText w:val="%3."/>
+      <w:lvlJc w:val="right"/>
+      <w:pPr>
+        <w:ind w:left="2160" w:hanging="180"/>
+      </w:pPr>
+    </w:lvl>
+    <w:lvl w:ilvl="3" w:tplc="0407000F" w:tentative="1">
+      <w:start w:val="1"/>
+      <w:numFmt w:val="decimal"/>
+      <w:lvlText w:val="%4."/>
+      <w:lvlJc w:val="left"/>
+      <w:pPr>
+        <w:ind w:left="2880" w:hanging="360"/>
+      </w:pPr>
+    </w:lvl>
+    <w:lvl w:ilvl="4" w:tplc="04070019" w:tentative="1">
+      <w:start w:val="1"/>
+      <w:numFmt w:val="lowerLetter"/>
+      <w:lvlText w:val="%5."/>
+      <w:lvlJc w:val="left"/>
+      <w:pPr>
+        <w:ind w:left="3600" w:hanging="360"/>
+      </w:pPr>
+    </w:lvl>
+    <w:lvl w:ilvl="5" w:tplc="0407001B" w:tentative="1">
+      <w:start w:val="1"/>
+      <w:numFmt w:val="lowerRoman"/>
+      <w:lvlText w:val="%6."/>
+      <w:lvlJc w:val="right"/>
+      <w:pPr>
+        <w:ind w:left="4320" w:hanging="180"/>
+      </w:pPr>
+    </w:lvl>
+    <w:lvl w:ilvl="6" w:tplc="0407000F" w:tentative="1">
+      <w:start w:val="1"/>
+      <w:numFmt w:val="decimal"/>
+      <w:lvlText w:val="%7."/>
+      <w:lvlJc w:val="left"/>
+      <w:pPr>
+        <w:ind w:left="5040" w:hanging="360"/>
+      </w:pPr>
+    </w:lvl>
+    <w:lvl w:ilvl="7" w:tplc="04070019" w:tentative="1">
+      <w:start w:val="1"/>
+      <w:numFmt w:val="lowerLetter"/>
+      <w:lvlText w:val="%8."/>
+      <w:lvlJc w:val="left"/>
+      <w:pPr>
+        <w:ind w:left="5760" w:hanging="360"/>
+      </w:pPr>
+    </w:lvl>
+    <w:lvl w:ilvl="8" w:tplc="0407001B" w:tentative="1">
+      <w:start w:val="1"/>
+      <w:numFmt w:val="lowerRoman"/>
+      <w:lvlText w:val="%9."/>
+      <w:lvlJc w:val="right"/>
+      <w:pPr>
+        <w:ind w:left="6480" w:hanging="180"/>
+      </w:pPr>
+    </w:lvl>
+  </w:abstractNum>
+  <w:num w:numId="1">
+    <w:abstractNumId w:val="0"/>
+  </w:num>
+</w:numbering>
 </file>
 
 <file path=word/styles.xml><?xml version="1.0" encoding="utf-8"?>
@@ -3879,6 +5543,17 @@
       <w:u w:val="single"/>
     </w:rPr>
   </w:style>
+  <w:style w:type="paragraph" w:styleId="Listenabsatz">
+    <w:name w:val="List Paragraph"/>
+    <w:basedOn w:val="Standard"/>
+    <w:uiPriority w:val="34"/>
+    <w:qFormat/>
+    <w:rsid w:val="00A232AB"/>
+    <w:pPr>
+      <w:ind w:left="720"/>
+      <w:contextualSpacing/>
+    </w:pPr>
+  </w:style>
 </w:styles>
 </file>
 
@@ -4170,7 +5845,7 @@
 </file>
 
 <file path=customXml/itemProps1.xml><?xml version="1.0" encoding="utf-8"?>
-<ds:datastoreItem xmlns:ds="http://schemas.openxmlformats.org/officeDocument/2006/customXml" ds:itemID="{63B3B7E1-B0F5-41C4-8AC3-2EBC776603CB}">
+<ds:datastoreItem xmlns:ds="http://schemas.openxmlformats.org/officeDocument/2006/customXml" ds:itemID="{4038B669-58B1-4D1A-AF61-342BA107E405}">
   <ds:schemaRefs>
     <ds:schemaRef ds:uri="http://schemas.openxmlformats.org/officeDocument/2006/bibliography"/>
   </ds:schemaRefs>

</xml_diff>